<commit_message>
Cora edits to write-up
</commit_message>
<xml_diff>
--- a/Crime_and_Poverty.docx
+++ b/Crime_and_Poverty.docx
@@ -28,9 +28,8 @@
           <w:szCs w:val="20"/>
           <w:shd w:val="clear" w:color="auto" w:fill="FFFFFF"/>
         </w:rPr>
-        <w:t xml:space="preserve">Our hypothesis is the following. We hypothesize that a decrease in the violent crime rate results in reductions in the poverty rate and a simultaneous increase </w:t>
-      </w:r>
-      <w:proofErr w:type="spellStart"/>
+        <w:t>Our hypothesis is the following. We hypothesize that a decrease in the violent crime rate results in reductions in the poverty rate and a simultaneous increase in</w:t>
+      </w:r>
       <w:r>
         <w:rPr>
           <w:rFonts w:cstheme="minorHAnsi"/>
@@ -39,20 +38,8 @@
           <w:szCs w:val="20"/>
           <w:shd w:val="clear" w:color="auto" w:fill="FFFFFF"/>
         </w:rPr>
-        <w:t>in</w:t>
-      </w:r>
-      <w:del w:id="0" w:author="Cora Micsunescu" w:date="2020-11-20T13:52:00Z">
-        <w:r>
-          <w:rPr>
-            <w:rFonts w:cstheme="minorHAnsi"/>
-            <w:color w:val="24292E"/>
-            <w:sz w:val="20"/>
-            <w:szCs w:val="20"/>
-            <w:shd w:val="clear" w:color="auto" w:fill="FFFFFF"/>
-          </w:rPr>
-          <w:delText xml:space="preserve"> median income and </w:delText>
-        </w:r>
-      </w:del>
+        <w:t xml:space="preserve"> </w:t>
+      </w:r>
       <w:r>
         <w:rPr>
           <w:rFonts w:cstheme="minorHAnsi"/>
@@ -61,9 +48,8 @@
           <w:szCs w:val="20"/>
           <w:shd w:val="clear" w:color="auto" w:fill="FFFFFF"/>
         </w:rPr>
-        <w:t>median</w:t>
-      </w:r>
-      <w:proofErr w:type="spellEnd"/>
+        <w:t>median home prices. Our confidence level is 95% or a p-value of 0.05. We hypothesize that the p-value of these statistics in Oak Park, zip codes 95817 and 95820, is statistically different from Sacramento County. Our observed variables are the crime rate, poverty rate, and median home prices of Oak Park</w:t>
+      </w:r>
       <w:r>
         <w:rPr>
           <w:rFonts w:cstheme="minorHAnsi"/>
@@ -72,20 +58,8 @@
           <w:szCs w:val="20"/>
           <w:shd w:val="clear" w:color="auto" w:fill="FFFFFF"/>
         </w:rPr>
-        <w:t xml:space="preserve"> home prices. Our confidence level is 95% or a p-value of 0.05. We hypothesize that the p-value of these statistics in Oak Park, zip codes 95817 and 95820, is statistically different from Sacramento County. Our observed variables are the crime rate, poverty rate, </w:t>
-      </w:r>
-      <w:del w:id="1" w:author="Cora Micsunescu" w:date="2020-11-20T13:52:00Z">
-        <w:r>
-          <w:rPr>
-            <w:rFonts w:cstheme="minorHAnsi"/>
-            <w:color w:val="24292E"/>
-            <w:sz w:val="20"/>
-            <w:szCs w:val="20"/>
-            <w:shd w:val="clear" w:color="auto" w:fill="FFFFFF"/>
-          </w:rPr>
-          <w:delText xml:space="preserve">income rate, </w:delText>
-        </w:r>
-      </w:del>
+        <w:t xml:space="preserve"> and Sacramento County</w:t>
+      </w:r>
       <w:r>
         <w:rPr>
           <w:rFonts w:cstheme="minorHAnsi"/>
@@ -94,7 +68,7 @@
           <w:szCs w:val="20"/>
           <w:shd w:val="clear" w:color="auto" w:fill="FFFFFF"/>
         </w:rPr>
-        <w:t>and median home prices of Oak Park</w:t>
+        <w:t xml:space="preserve">. Our expected values are the crime rate, poverty rate, and median home prices for all of Sacramento County. Based on the observed versus the </w:t>
       </w:r>
       <w:r>
         <w:rPr>
@@ -104,76 +78,8 @@
           <w:szCs w:val="20"/>
           <w:shd w:val="clear" w:color="auto" w:fill="FFFFFF"/>
         </w:rPr>
-        <w:t xml:space="preserve"> and Sacramento County</w:t>
-      </w:r>
-      <w:r>
-        <w:rPr>
-          <w:rFonts w:cstheme="minorHAnsi"/>
-          <w:color w:val="24292E"/>
-          <w:sz w:val="20"/>
-          <w:szCs w:val="20"/>
-          <w:shd w:val="clear" w:color="auto" w:fill="FFFFFF"/>
-        </w:rPr>
-        <w:t xml:space="preserve">. Our expected values are the crime rate, poverty rate, </w:t>
-      </w:r>
-      <w:del w:id="2" w:author="Cora Micsunescu" w:date="2020-11-20T13:52:00Z">
-        <w:r>
-          <w:rPr>
-            <w:rFonts w:cstheme="minorHAnsi"/>
-            <w:color w:val="24292E"/>
-            <w:sz w:val="20"/>
-            <w:szCs w:val="20"/>
-            <w:shd w:val="clear" w:color="auto" w:fill="FFFFFF"/>
-          </w:rPr>
-          <w:delText xml:space="preserve">income rate, </w:delText>
-        </w:r>
-      </w:del>
-      <w:r>
-        <w:rPr>
-          <w:rFonts w:cstheme="minorHAnsi"/>
-          <w:color w:val="24292E"/>
-          <w:sz w:val="20"/>
-          <w:szCs w:val="20"/>
-          <w:shd w:val="clear" w:color="auto" w:fill="FFFFFF"/>
-        </w:rPr>
-        <w:t xml:space="preserve">and median home prices for all of Sacramento County. Based on the observed versus the </w:t>
-      </w:r>
-      <w:proofErr w:type="spellStart"/>
-      <w:ins w:id="3" w:author="Cora Micsunescu" w:date="2020-11-20T13:52:00Z">
-        <w:r>
-          <w:rPr>
-            <w:rFonts w:cstheme="minorHAnsi"/>
-            <w:color w:val="24292E"/>
-            <w:sz w:val="20"/>
-            <w:szCs w:val="20"/>
-            <w:shd w:val="clear" w:color="auto" w:fill="FFFFFF"/>
-          </w:rPr>
-          <w:t>expected</w:t>
-        </w:r>
-      </w:ins>
-      <w:del w:id="4" w:author="Cora Micsunescu" w:date="2020-11-20T13:52:00Z">
-        <w:r>
-          <w:rPr>
-            <w:rFonts w:cstheme="minorHAnsi"/>
-            <w:color w:val="24292E"/>
-            <w:sz w:val="20"/>
-            <w:szCs w:val="20"/>
-            <w:shd w:val="clear" w:color="auto" w:fill="FFFFFF"/>
-          </w:rPr>
-          <w:delText>typica</w:delText>
-        </w:r>
-      </w:del>
-      <w:r>
-        <w:rPr>
-          <w:rFonts w:cstheme="minorHAnsi"/>
-          <w:color w:val="24292E"/>
-          <w:sz w:val="20"/>
-          <w:szCs w:val="20"/>
-          <w:shd w:val="clear" w:color="auto" w:fill="FFFFFF"/>
-        </w:rPr>
-        <w:t>l</w:t>
-      </w:r>
-      <w:proofErr w:type="spellEnd"/>
+        <w:t>expected</w:t>
+      </w:r>
       <w:r>
         <w:rPr>
           <w:rFonts w:cstheme="minorHAnsi"/>
@@ -283,47 +189,32 @@
         </w:rPr>
         <w:t xml:space="preserve">What are the </w:t>
       </w:r>
-      <w:proofErr w:type="spellStart"/>
-      <w:ins w:id="5" w:author="Cora Micsunescu" w:date="2020-11-20T17:32:00Z">
-        <w:r>
-          <w:rPr>
-            <w:rFonts w:eastAsia="Times New Roman" w:cstheme="minorHAnsi"/>
-            <w:color w:val="24292E"/>
-            <w:sz w:val="20"/>
-            <w:szCs w:val="20"/>
-          </w:rPr>
-          <w:t>overall</w:t>
-        </w:r>
-      </w:ins>
-      <w:del w:id="6" w:author="Cora Micsunescu" w:date="2020-11-20T17:31:00Z">
-        <w:r>
-          <w:rPr>
-            <w:rFonts w:eastAsia="Times New Roman" w:cstheme="minorHAnsi"/>
-            <w:color w:val="24292E"/>
-            <w:sz w:val="20"/>
-            <w:szCs w:val="20"/>
-          </w:rPr>
-          <w:delText xml:space="preserve">total </w:delText>
-        </w:r>
-      </w:del>
-      <w:r>
-        <w:rPr>
-          <w:rFonts w:eastAsia="Times New Roman" w:cstheme="minorHAnsi"/>
-          <w:color w:val="24292E"/>
-          <w:sz w:val="20"/>
-          <w:szCs w:val="20"/>
-        </w:rPr>
-        <w:t>crime</w:t>
-      </w:r>
-      <w:proofErr w:type="spellEnd"/>
-      <w:r>
-        <w:rPr>
-          <w:rFonts w:eastAsia="Times New Roman" w:cstheme="minorHAnsi"/>
-          <w:color w:val="24292E"/>
-          <w:sz w:val="20"/>
-          <w:szCs w:val="20"/>
-        </w:rPr>
-        <w:t xml:space="preserve"> trends in Sacramento County and Oak Park in particular</w:t>
+      <w:r>
+        <w:rPr>
+          <w:rFonts w:eastAsia="Times New Roman" w:cstheme="minorHAnsi"/>
+          <w:color w:val="24292E"/>
+          <w:sz w:val="20"/>
+          <w:szCs w:val="20"/>
+        </w:rPr>
+        <w:t>overall</w:t>
+      </w:r>
+      <w:r>
+        <w:rPr>
+          <w:rFonts w:eastAsia="Times New Roman" w:cstheme="minorHAnsi"/>
+          <w:color w:val="24292E"/>
+          <w:sz w:val="20"/>
+          <w:szCs w:val="20"/>
+        </w:rPr>
+        <w:t xml:space="preserve"> </w:t>
+      </w:r>
+      <w:r>
+        <w:rPr>
+          <w:rFonts w:eastAsia="Times New Roman" w:cstheme="minorHAnsi"/>
+          <w:color w:val="24292E"/>
+          <w:sz w:val="20"/>
+          <w:szCs w:val="20"/>
+        </w:rPr>
+        <w:t>crime trends in Sacramento County and Oak Park in particular</w:t>
       </w:r>
       <w:r>
         <w:rPr>
@@ -359,28 +250,15 @@
         </w:rPr>
         <w:t>What are the</w:t>
       </w:r>
-      <w:ins w:id="7" w:author="Cora Micsunescu" w:date="2020-11-20T17:32:00Z">
-        <w:r>
-          <w:rPr>
-            <w:rFonts w:eastAsia="Times New Roman" w:cstheme="minorHAnsi"/>
-            <w:color w:val="24292E"/>
-            <w:sz w:val="20"/>
-            <w:szCs w:val="20"/>
-          </w:rPr>
-          <w:t xml:space="preserve"> crime rates for Oak Park</w:t>
-        </w:r>
-      </w:ins>
-      <w:del w:id="8" w:author="Cora Micsunescu" w:date="2020-11-20T17:32:00Z">
-        <w:r>
-          <w:rPr>
-            <w:rFonts w:eastAsia="Times New Roman" w:cstheme="minorHAnsi"/>
-            <w:color w:val="24292E"/>
-            <w:sz w:val="20"/>
-            <w:szCs w:val="20"/>
-          </w:rPr>
-          <w:delText xml:space="preserve"> Oak Park crimes and personal crimes</w:delText>
-        </w:r>
-      </w:del>
+      <w:r>
+        <w:rPr>
+          <w:rFonts w:eastAsia="Times New Roman" w:cstheme="minorHAnsi"/>
+          <w:color w:val="24292E"/>
+          <w:sz w:val="20"/>
+          <w:szCs w:val="20"/>
+        </w:rPr>
+        <w:t xml:space="preserve"> crime rates for Oak Park</w:t>
+      </w:r>
       <w:r>
         <w:rPr>
           <w:rFonts w:eastAsia="Times New Roman" w:cstheme="minorHAnsi"/>
@@ -415,17 +293,15 @@
         </w:rPr>
         <w:t>How would a heat map of the crime</w:t>
       </w:r>
-      <w:ins w:id="9" w:author="Cora Micsunescu" w:date="2020-11-20T17:32:00Z">
-        <w:r>
-          <w:rPr>
-            <w:rFonts w:eastAsia="Times New Roman" w:cstheme="minorHAnsi"/>
-            <w:color w:val="24292E"/>
-            <w:sz w:val="20"/>
-            <w:szCs w:val="20"/>
-          </w:rPr>
-          <w:t xml:space="preserve"> rate</w:t>
-        </w:r>
-      </w:ins>
+      <w:r>
+        <w:rPr>
+          <w:rFonts w:eastAsia="Times New Roman" w:cstheme="minorHAnsi"/>
+          <w:color w:val="24292E"/>
+          <w:sz w:val="20"/>
+          <w:szCs w:val="20"/>
+        </w:rPr>
+        <w:t xml:space="preserve"> rate</w:t>
+      </w:r>
       <w:r>
         <w:rPr>
           <w:rFonts w:eastAsia="Times New Roman" w:cstheme="minorHAnsi"/>
@@ -435,56 +311,23 @@
         </w:rPr>
         <w:t xml:space="preserve"> for each zip code in Sacramento </w:t>
       </w:r>
-      <w:ins w:id="10" w:author="Cora Micsunescu" w:date="2020-11-20T17:32:00Z">
-        <w:r>
-          <w:rPr>
-            <w:rFonts w:eastAsia="Times New Roman" w:cstheme="minorHAnsi"/>
-            <w:color w:val="24292E"/>
-            <w:sz w:val="20"/>
-            <w:szCs w:val="20"/>
-          </w:rPr>
-          <w:t>C</w:t>
-        </w:r>
-      </w:ins>
-      <w:del w:id="11" w:author="Cora Micsunescu" w:date="2020-11-20T17:32:00Z">
-        <w:r>
-          <w:rPr>
-            <w:rFonts w:eastAsia="Times New Roman" w:cstheme="minorHAnsi"/>
-            <w:color w:val="24292E"/>
-            <w:sz w:val="20"/>
-            <w:szCs w:val="20"/>
-          </w:rPr>
-          <w:delText>c</w:delText>
-        </w:r>
-      </w:del>
-      <w:r>
-        <w:rPr>
-          <w:rFonts w:eastAsia="Times New Roman" w:cstheme="minorHAnsi"/>
-          <w:color w:val="24292E"/>
-          <w:sz w:val="20"/>
-          <w:szCs w:val="20"/>
-        </w:rPr>
-        <w:t xml:space="preserve">ounty </w:t>
-      </w:r>
-      <w:del w:id="12" w:author="Cora Micsunescu" w:date="2020-11-20T17:32:00Z">
-        <w:r>
-          <w:rPr>
-            <w:rFonts w:eastAsia="Times New Roman" w:cstheme="minorHAnsi"/>
-            <w:color w:val="24292E"/>
-            <w:sz w:val="20"/>
-            <w:szCs w:val="20"/>
-          </w:rPr>
-          <w:delText xml:space="preserve">look </w:delText>
-        </w:r>
-      </w:del>
-      <w:r>
-        <w:rPr>
-          <w:rFonts w:eastAsia="Times New Roman" w:cstheme="minorHAnsi"/>
-          <w:color w:val="24292E"/>
-          <w:sz w:val="20"/>
-          <w:szCs w:val="20"/>
-        </w:rPr>
-        <w:t>appear?</w:t>
+      <w:r>
+        <w:rPr>
+          <w:rFonts w:eastAsia="Times New Roman" w:cstheme="minorHAnsi"/>
+          <w:color w:val="24292E"/>
+          <w:sz w:val="20"/>
+          <w:szCs w:val="20"/>
+        </w:rPr>
+        <w:t>C</w:t>
+      </w:r>
+      <w:r>
+        <w:rPr>
+          <w:rFonts w:eastAsia="Times New Roman" w:cstheme="minorHAnsi"/>
+          <w:color w:val="24292E"/>
+          <w:sz w:val="20"/>
+          <w:szCs w:val="20"/>
+        </w:rPr>
+        <w:t>ounty appear?</w:t>
       </w:r>
     </w:p>
     <w:p>
@@ -511,28 +354,15 @@
         </w:rPr>
         <w:t xml:space="preserve">How would a heat map of the poverty rate for each zip code in Sacramento </w:t>
       </w:r>
-      <w:ins w:id="13" w:author="Cora Micsunescu" w:date="2020-11-20T17:33:00Z">
-        <w:r>
-          <w:rPr>
-            <w:rFonts w:eastAsia="Times New Roman" w:cstheme="minorHAnsi"/>
-            <w:color w:val="24292E"/>
-            <w:sz w:val="20"/>
-            <w:szCs w:val="20"/>
-          </w:rPr>
-          <w:t>C</w:t>
-        </w:r>
-      </w:ins>
-      <w:del w:id="14" w:author="Cora Micsunescu" w:date="2020-11-20T17:33:00Z">
-        <w:r>
-          <w:rPr>
-            <w:rFonts w:eastAsia="Times New Roman" w:cstheme="minorHAnsi"/>
-            <w:color w:val="24292E"/>
-            <w:sz w:val="20"/>
-            <w:szCs w:val="20"/>
-          </w:rPr>
-          <w:delText>c</w:delText>
-        </w:r>
-      </w:del>
+      <w:r>
+        <w:rPr>
+          <w:rFonts w:eastAsia="Times New Roman" w:cstheme="minorHAnsi"/>
+          <w:color w:val="24292E"/>
+          <w:sz w:val="20"/>
+          <w:szCs w:val="20"/>
+        </w:rPr>
+        <w:t>C</w:t>
+      </w:r>
       <w:r>
         <w:rPr>
           <w:rFonts w:eastAsia="Times New Roman" w:cstheme="minorHAnsi"/>
@@ -542,17 +372,15 @@
         </w:rPr>
         <w:t>ount</w:t>
       </w:r>
-      <w:ins w:id="15" w:author="Cora Micsunescu" w:date="2020-11-20T17:33:00Z">
-        <w:r>
-          <w:rPr>
-            <w:rFonts w:eastAsia="Times New Roman" w:cstheme="minorHAnsi"/>
-            <w:color w:val="24292E"/>
-            <w:sz w:val="20"/>
-            <w:szCs w:val="20"/>
-          </w:rPr>
-          <w:t>y</w:t>
-        </w:r>
-      </w:ins>
+      <w:r>
+        <w:rPr>
+          <w:rFonts w:eastAsia="Times New Roman" w:cstheme="minorHAnsi"/>
+          <w:color w:val="24292E"/>
+          <w:sz w:val="20"/>
+          <w:szCs w:val="20"/>
+        </w:rPr>
+        <w:t>y</w:t>
+      </w:r>
       <w:r>
         <w:rPr>
           <w:rFonts w:eastAsia="Times New Roman" w:cstheme="minorHAnsi"/>
@@ -587,57 +415,15 @@
         </w:rPr>
         <w:t xml:space="preserve">What </w:t>
       </w:r>
-      <w:ins w:id="16" w:author="Cora Micsunescu" w:date="2020-11-20T17:33:00Z">
-        <w:r>
-          <w:rPr>
-            <w:rFonts w:eastAsia="Times New Roman" w:cstheme="minorHAnsi"/>
-            <w:color w:val="24292E"/>
-            <w:sz w:val="20"/>
-            <w:szCs w:val="20"/>
-          </w:rPr>
-          <w:t>is the crime rate versus the poverty rate</w:t>
-        </w:r>
-      </w:ins>
-      <w:ins w:id="17" w:author="Cora Micsunescu" w:date="2020-11-20T17:34:00Z">
-        <w:r>
-          <w:rPr>
-            <w:rFonts w:eastAsia="Times New Roman" w:cstheme="minorHAnsi"/>
-            <w:color w:val="24292E"/>
-            <w:sz w:val="20"/>
-            <w:szCs w:val="20"/>
-          </w:rPr>
-          <w:t xml:space="preserve"> </w:t>
-        </w:r>
-      </w:ins>
-      <w:del w:id="18" w:author="Cora Micsunescu" w:date="2020-11-20T17:33:00Z">
-        <w:r>
-          <w:rPr>
-            <w:rFonts w:eastAsia="Times New Roman" w:cstheme="minorHAnsi"/>
-            <w:color w:val="24292E"/>
-            <w:sz w:val="20"/>
-            <w:szCs w:val="20"/>
-          </w:rPr>
-          <w:delText>are the overall personal crimes ver</w:delText>
-        </w:r>
-        <w:r>
-          <w:rPr>
-            <w:rFonts w:eastAsia="Times New Roman" w:cstheme="minorHAnsi"/>
-            <w:color w:val="24292E"/>
-            <w:sz w:val="20"/>
-            <w:szCs w:val="20"/>
-          </w:rPr>
-          <w:delText>sus poverty</w:delText>
-        </w:r>
-        <w:r>
-          <w:rPr>
-            <w:rFonts w:eastAsia="Times New Roman" w:cstheme="minorHAnsi"/>
-            <w:color w:val="24292E"/>
-            <w:sz w:val="20"/>
-            <w:szCs w:val="20"/>
-          </w:rPr>
-          <w:delText xml:space="preserve"> </w:delText>
-        </w:r>
-      </w:del>
+      <w:r>
+        <w:rPr>
+          <w:rFonts w:eastAsia="Times New Roman" w:cstheme="minorHAnsi"/>
+          <w:color w:val="24292E"/>
+          <w:sz w:val="20"/>
+          <w:szCs w:val="20"/>
+        </w:rPr>
+        <w:t xml:space="preserve">is the crime rate versus the poverty rate </w:t>
+      </w:r>
       <w:r>
         <w:rPr>
           <w:rFonts w:eastAsia="Times New Roman" w:cstheme="minorHAnsi"/>
@@ -647,28 +433,15 @@
         </w:rPr>
         <w:t xml:space="preserve">for Sacramento </w:t>
       </w:r>
-      <w:ins w:id="19" w:author="Cora Micsunescu" w:date="2020-11-20T17:33:00Z">
-        <w:r>
-          <w:rPr>
-            <w:rFonts w:eastAsia="Times New Roman" w:cstheme="minorHAnsi"/>
-            <w:color w:val="24292E"/>
-            <w:sz w:val="20"/>
-            <w:szCs w:val="20"/>
-          </w:rPr>
-          <w:t>C</w:t>
-        </w:r>
-      </w:ins>
-      <w:del w:id="20" w:author="Cora Micsunescu" w:date="2020-11-20T17:33:00Z">
-        <w:r>
-          <w:rPr>
-            <w:rFonts w:eastAsia="Times New Roman" w:cstheme="minorHAnsi"/>
-            <w:color w:val="24292E"/>
-            <w:sz w:val="20"/>
-            <w:szCs w:val="20"/>
-          </w:rPr>
-          <w:delText>c</w:delText>
-        </w:r>
-      </w:del>
+      <w:r>
+        <w:rPr>
+          <w:rFonts w:eastAsia="Times New Roman" w:cstheme="minorHAnsi"/>
+          <w:color w:val="24292E"/>
+          <w:sz w:val="20"/>
+          <w:szCs w:val="20"/>
+        </w:rPr>
+        <w:t>C</w:t>
+      </w:r>
       <w:r>
         <w:rPr>
           <w:rFonts w:eastAsia="Times New Roman" w:cstheme="minorHAnsi"/>
@@ -703,37 +476,24 @@
         </w:rPr>
         <w:t xml:space="preserve">Is there a correlation between the poverty rate and the crime </w:t>
       </w:r>
-      <w:del w:id="21" w:author="Cora Micsunescu" w:date="2020-11-20T17:13:00Z">
-        <w:r>
-          <w:rPr>
-            <w:rFonts w:eastAsia="Times New Roman" w:cstheme="minorHAnsi"/>
-            <w:color w:val="24292E"/>
-            <w:sz w:val="20"/>
-            <w:szCs w:val="20"/>
-          </w:rPr>
-          <w:delText>rate</w:delText>
-        </w:r>
-      </w:del>
-      <w:ins w:id="22" w:author="Cora Micsunescu" w:date="2020-11-20T17:13:00Z">
-        <w:r>
-          <w:rPr>
-            <w:rFonts w:eastAsia="Times New Roman" w:cstheme="minorHAnsi"/>
-            <w:color w:val="24292E"/>
-            <w:sz w:val="20"/>
-            <w:szCs w:val="20"/>
-          </w:rPr>
-          <w:t>rate</w:t>
-        </w:r>
-        <w:r>
-          <w:rPr>
-            <w:rFonts w:eastAsia="Times New Roman" w:cstheme="minorHAnsi"/>
-            <w:color w:val="24292E"/>
-            <w:sz w:val="20"/>
-            <w:szCs w:val="20"/>
-          </w:rPr>
-          <w:t>?</w:t>
-        </w:r>
-      </w:ins>
+      <w:r>
+        <w:rPr>
+          <w:rFonts w:eastAsia="Times New Roman" w:cstheme="minorHAnsi"/>
+          <w:color w:val="24292E"/>
+          <w:sz w:val="20"/>
+          <w:szCs w:val="20"/>
+        </w:rPr>
+        <w:t>rate</w:t>
+      </w:r>
+      <w:r>
+        <w:rPr>
+          <w:rFonts w:eastAsia="Times New Roman" w:cstheme="minorHAnsi"/>
+          <w:color w:val="24292E"/>
+          <w:sz w:val="20"/>
+          <w:szCs w:val="20"/>
+        </w:rPr>
+        <w:t>?</w:t>
+      </w:r>
     </w:p>
     <w:p>
       <w:pPr>
@@ -759,17 +519,15 @@
         </w:rPr>
         <w:t xml:space="preserve">Is there a correlation between </w:t>
       </w:r>
-      <w:ins w:id="23" w:author="Cora Micsunescu" w:date="2020-11-20T17:34:00Z">
-        <w:r>
-          <w:rPr>
-            <w:rFonts w:eastAsia="Times New Roman" w:cstheme="minorHAnsi"/>
-            <w:color w:val="24292E"/>
-            <w:sz w:val="20"/>
-            <w:szCs w:val="20"/>
-          </w:rPr>
-          <w:t xml:space="preserve">median </w:t>
-        </w:r>
-      </w:ins>
+      <w:r>
+        <w:rPr>
+          <w:rFonts w:eastAsia="Times New Roman" w:cstheme="minorHAnsi"/>
+          <w:color w:val="24292E"/>
+          <w:sz w:val="20"/>
+          <w:szCs w:val="20"/>
+        </w:rPr>
+        <w:t xml:space="preserve">median </w:t>
+      </w:r>
       <w:r>
         <w:rPr>
           <w:rFonts w:eastAsia="Times New Roman" w:cstheme="minorHAnsi"/>
@@ -841,82 +599,30 @@
         </w:rPr>
         <w:t>. This website contains a simple web page that lists the zip codes in Sacramento County. By manually creating a CSV file</w:t>
       </w:r>
-      <w:ins w:id="24" w:author="Cora Micsunescu" w:date="2020-11-20T13:59:00Z">
-        <w:r>
-          <w:rPr>
-            <w:rFonts w:cstheme="minorHAnsi"/>
-            <w:sz w:val="20"/>
-            <w:szCs w:val="20"/>
-          </w:rPr>
-          <w:t>,</w:t>
-        </w:r>
-      </w:ins>
-      <w:del w:id="25" w:author="Cora Micsunescu" w:date="2020-11-20T13:59:00Z">
-        <w:r>
-          <w:rPr>
-            <w:rFonts w:cstheme="minorHAnsi"/>
-            <w:sz w:val="20"/>
-            <w:szCs w:val="20"/>
-          </w:rPr>
-          <w:delText xml:space="preserve"> meant</w:delText>
-        </w:r>
-      </w:del>
-      <w:r>
-        <w:rPr>
-          <w:rFonts w:cstheme="minorHAnsi"/>
-          <w:sz w:val="20"/>
-          <w:szCs w:val="20"/>
-        </w:rPr>
-        <w:t xml:space="preserve"> </w:t>
-      </w:r>
-      <w:del w:id="26" w:author="Cora Micsunescu" w:date="2020-11-20T13:59:00Z">
-        <w:r>
-          <w:rPr>
-            <w:rFonts w:cstheme="minorHAnsi"/>
-            <w:sz w:val="20"/>
-            <w:szCs w:val="20"/>
-          </w:rPr>
-          <w:delText xml:space="preserve">no </w:delText>
-        </w:r>
-      </w:del>
-      <w:r>
-        <w:rPr>
-          <w:rFonts w:cstheme="minorHAnsi"/>
-          <w:sz w:val="20"/>
-          <w:szCs w:val="20"/>
-        </w:rPr>
-        <w:t>data cleaning</w:t>
-      </w:r>
-      <w:ins w:id="27" w:author="Cora Micsunescu" w:date="2020-11-20T13:59:00Z">
-        <w:r>
-          <w:rPr>
-            <w:rFonts w:cstheme="minorHAnsi"/>
-            <w:sz w:val="20"/>
-            <w:szCs w:val="20"/>
-          </w:rPr>
-          <w:t xml:space="preserve"> was</w:t>
-        </w:r>
-      </w:ins>
-      <w:ins w:id="28" w:author="Cora Micsunescu" w:date="2020-11-20T14:00:00Z">
-        <w:r>
-          <w:rPr>
-            <w:rFonts w:cstheme="minorHAnsi"/>
-            <w:sz w:val="20"/>
-            <w:szCs w:val="20"/>
-          </w:rPr>
-          <w:t xml:space="preserve"> not required.</w:t>
-        </w:r>
-      </w:ins>
-      <w:del w:id="29" w:author="Cora Micsunescu" w:date="2020-11-20T13:59:00Z">
-        <w:r>
-          <w:rPr>
-            <w:rFonts w:cstheme="minorHAnsi"/>
-            <w:sz w:val="20"/>
-            <w:szCs w:val="20"/>
-          </w:rPr>
-          <w:delText>.</w:delText>
-        </w:r>
-      </w:del>
+      <w:r>
+        <w:rPr>
+          <w:rFonts w:cstheme="minorHAnsi"/>
+          <w:sz w:val="20"/>
+          <w:szCs w:val="20"/>
+        </w:rPr>
+        <w:t>,</w:t>
+      </w:r>
+      <w:r>
+        <w:rPr>
+          <w:rFonts w:cstheme="minorHAnsi"/>
+          <w:sz w:val="20"/>
+          <w:szCs w:val="20"/>
+        </w:rPr>
+        <w:t xml:space="preserve"> data cleaning</w:t>
+      </w:r>
+      <w:r>
+        <w:rPr>
+          <w:rFonts w:cstheme="minorHAnsi"/>
+          <w:sz w:val="20"/>
+          <w:szCs w:val="20"/>
+        </w:rPr>
+        <w:t xml:space="preserve"> was not required.</w:t>
+      </w:r>
     </w:p>
     <w:p>
       <w:pPr>
@@ -1265,33 +971,39 @@
         </w:rPr>
         <w:t xml:space="preserve">the latest </w:t>
       </w:r>
-      <w:del w:id="30" w:author="Cora Micsunescu" w:date="2020-11-20T14:00:00Z">
-        <w:r>
-          <w:rPr>
-            <w:rFonts w:cstheme="minorHAnsi"/>
-            <w:sz w:val="20"/>
-            <w:szCs w:val="20"/>
-          </w:rPr>
-          <w:delText>five year</w:delText>
-        </w:r>
-      </w:del>
-      <w:ins w:id="31" w:author="Cora Micsunescu" w:date="2020-11-20T14:00:00Z">
-        <w:r>
-          <w:rPr>
-            <w:rFonts w:cstheme="minorHAnsi"/>
-            <w:sz w:val="20"/>
-            <w:szCs w:val="20"/>
-          </w:rPr>
-          <w:t>five-year</w:t>
-        </w:r>
-      </w:ins>
-      <w:r>
-        <w:rPr>
-          <w:rFonts w:cstheme="minorHAnsi"/>
-          <w:sz w:val="20"/>
-          <w:szCs w:val="20"/>
-        </w:rPr>
-        <w:t xml:space="preserve"> period we could get from the Census data. </w:t>
+      <w:r>
+        <w:rPr>
+          <w:rFonts w:cstheme="minorHAnsi"/>
+          <w:sz w:val="20"/>
+          <w:szCs w:val="20"/>
+        </w:rPr>
+        <w:t>five-year</w:t>
+      </w:r>
+      <w:r>
+        <w:rPr>
+          <w:rFonts w:cstheme="minorHAnsi"/>
+          <w:sz w:val="20"/>
+          <w:szCs w:val="20"/>
+        </w:rPr>
+        <w:t xml:space="preserve"> </w:t>
+      </w:r>
+      <w:proofErr w:type="gramStart"/>
+      <w:r>
+        <w:rPr>
+          <w:rFonts w:cstheme="minorHAnsi"/>
+          <w:sz w:val="20"/>
+          <w:szCs w:val="20"/>
+        </w:rPr>
+        <w:t>period</w:t>
+      </w:r>
+      <w:proofErr w:type="gramEnd"/>
+      <w:r>
+        <w:rPr>
+          <w:rFonts w:cstheme="minorHAnsi"/>
+          <w:sz w:val="20"/>
+          <w:szCs w:val="20"/>
+        </w:rPr>
+        <w:t xml:space="preserve"> we could get from the Census data. </w:t>
       </w:r>
       <w:r>
         <w:rPr>
@@ -1329,28 +1041,16 @@
           <w:sz w:val="20"/>
           <w:szCs w:val="20"/>
         </w:rPr>
-        <w:t xml:space="preserve">truncated  </w:t>
-      </w:r>
-      <w:del w:id="32" w:author="Cora Micsunescu" w:date="2020-11-20T14:01:00Z">
-        <w:r>
-          <w:rPr>
-            <w:rFonts w:cstheme="minorHAnsi"/>
-            <w:sz w:val="20"/>
-            <w:szCs w:val="20"/>
-          </w:rPr>
-          <w:delText>zipcodes</w:delText>
-        </w:r>
-      </w:del>
-      <w:ins w:id="33" w:author="Cora Micsunescu" w:date="2020-11-20T14:01:00Z">
-        <w:r>
-          <w:rPr>
-            <w:rFonts w:cstheme="minorHAnsi"/>
-            <w:sz w:val="20"/>
-            <w:szCs w:val="20"/>
-          </w:rPr>
-          <w:t>zip codes</w:t>
-        </w:r>
-      </w:ins>
+        <w:t xml:space="preserve">truncated </w:t>
+      </w:r>
+      <w:r>
+        <w:rPr>
+          <w:rFonts w:cstheme="minorHAnsi"/>
+          <w:sz w:val="20"/>
+          <w:szCs w:val="20"/>
+        </w:rPr>
+        <w:t>zip codes</w:t>
+      </w:r>
       <w:r>
         <w:rPr>
           <w:rFonts w:cstheme="minorHAnsi"/>
@@ -1669,36 +1369,14 @@
         </w:rPr>
         <w:t xml:space="preserve"> which shows the total crime and </w:t>
       </w:r>
-      <w:ins w:id="34" w:author="Cora Micsunescu" w:date="2020-11-20T13:55:00Z">
-        <w:r>
-          <w:rPr>
-            <w:rFonts w:cstheme="minorHAnsi"/>
-            <w:sz w:val="20"/>
-            <w:szCs w:val="20"/>
-          </w:rPr>
-          <w:t>crimes against the person</w:t>
-        </w:r>
-      </w:ins>
-      <w:del w:id="35" w:author="Cora Micsunescu" w:date="2020-11-20T13:55:00Z">
-        <w:r>
-          <w:rPr>
-            <w:rFonts w:cstheme="minorHAnsi"/>
-            <w:sz w:val="20"/>
-            <w:szCs w:val="20"/>
-          </w:rPr>
-          <w:delText>p</w:delText>
-        </w:r>
-      </w:del>
-      <w:del w:id="36" w:author="Cora Micsunescu" w:date="2020-11-20T13:54:00Z">
-        <w:r>
-          <w:rPr>
-            <w:rFonts w:cstheme="minorHAnsi"/>
-            <w:sz w:val="20"/>
-            <w:szCs w:val="20"/>
-          </w:rPr>
-          <w:delText>ersonal crimes</w:delText>
-        </w:r>
-      </w:del>
+      <w:r>
+        <w:rPr>
+          <w:rFonts w:cstheme="minorHAnsi"/>
+          <w:sz w:val="20"/>
+          <w:szCs w:val="20"/>
+        </w:rPr>
+        <w:t>crimes against the person</w:t>
+      </w:r>
       <w:r>
         <w:rPr>
           <w:rFonts w:cstheme="minorHAnsi"/>
@@ -1873,39 +1551,15 @@
         </w:rPr>
         <w:t xml:space="preserve">What are the Oak Park crimes and </w:t>
       </w:r>
-      <w:ins w:id="37" w:author="Cora Micsunescu" w:date="2020-11-20T14:01:00Z">
-        <w:r>
-          <w:rPr>
-            <w:rFonts w:eastAsia="Times New Roman" w:cstheme="minorHAnsi"/>
-            <w:color w:val="24292E"/>
-            <w:sz w:val="20"/>
-            <w:szCs w:val="20"/>
-          </w:rPr>
-          <w:t>c</w:t>
-        </w:r>
-      </w:ins>
-      <w:ins w:id="38" w:author="Cora Micsunescu" w:date="2020-11-20T14:02:00Z">
-        <w:r>
-          <w:rPr>
-            <w:rFonts w:eastAsia="Times New Roman" w:cstheme="minorHAnsi"/>
-            <w:color w:val="24292E"/>
-            <w:sz w:val="20"/>
-            <w:szCs w:val="20"/>
-          </w:rPr>
-          <w:t>rimes against the person</w:t>
-        </w:r>
-      </w:ins>
-      <w:del w:id="39" w:author="Cora Micsunescu" w:date="2020-11-20T14:01:00Z">
-        <w:r>
-          <w:rPr>
-            <w:rFonts w:eastAsia="Times New Roman" w:cstheme="minorHAnsi"/>
-            <w:color w:val="24292E"/>
-            <w:sz w:val="20"/>
-            <w:szCs w:val="20"/>
-          </w:rPr>
-          <w:delText>personal crimes</w:delText>
-        </w:r>
-      </w:del>
+      <w:r>
+        <w:rPr>
+          <w:rFonts w:eastAsia="Times New Roman" w:cstheme="minorHAnsi"/>
+          <w:color w:val="24292E"/>
+          <w:sz w:val="20"/>
+          <w:szCs w:val="20"/>
+        </w:rPr>
+        <w:t>crimes against the person</w:t>
+      </w:r>
       <w:r>
         <w:rPr>
           <w:rFonts w:eastAsia="Times New Roman" w:cstheme="minorHAnsi"/>
@@ -2085,62 +1739,28 @@
         </w:rPr>
         <w:t xml:space="preserve">How would a heat map of the crime for each zip code in Sacramento </w:t>
       </w:r>
-      <w:ins w:id="40" w:author="Cora Micsunescu" w:date="2020-11-20T14:02:00Z">
-        <w:r>
-          <w:rPr>
-            <w:rFonts w:eastAsia="Times New Roman" w:cstheme="minorHAnsi"/>
-            <w:color w:val="24292E"/>
-            <w:sz w:val="20"/>
-            <w:szCs w:val="20"/>
-          </w:rPr>
-          <w:t>C</w:t>
-        </w:r>
-      </w:ins>
-      <w:del w:id="41" w:author="Cora Micsunescu" w:date="2020-11-20T14:02:00Z">
-        <w:r>
-          <w:rPr>
-            <w:rFonts w:eastAsia="Times New Roman" w:cstheme="minorHAnsi"/>
-            <w:color w:val="24292E"/>
-            <w:sz w:val="20"/>
-            <w:szCs w:val="20"/>
-          </w:rPr>
-          <w:delText>c</w:delText>
-        </w:r>
-      </w:del>
-      <w:r>
-        <w:rPr>
-          <w:rFonts w:eastAsia="Times New Roman" w:cstheme="minorHAnsi"/>
-          <w:color w:val="24292E"/>
-          <w:sz w:val="20"/>
-          <w:szCs w:val="20"/>
-        </w:rPr>
-        <w:t xml:space="preserve">ounty </w:t>
-      </w:r>
-      <w:del w:id="42" w:author="Cora Micsunescu" w:date="2020-11-20T14:02:00Z">
-        <w:r>
-          <w:rPr>
-            <w:rFonts w:eastAsia="Times New Roman" w:cstheme="minorHAnsi"/>
-            <w:color w:val="24292E"/>
-            <w:sz w:val="20"/>
-            <w:szCs w:val="20"/>
-          </w:rPr>
-          <w:delText>look</w:delText>
-        </w:r>
-      </w:del>
-      <w:r>
-        <w:rPr>
-          <w:rFonts w:eastAsia="Times New Roman" w:cstheme="minorHAnsi"/>
-          <w:color w:val="24292E"/>
-          <w:sz w:val="20"/>
-          <w:szCs w:val="20"/>
-        </w:rPr>
-        <w:t xml:space="preserve"> appear?</w:t>
-      </w:r>
-    </w:p>
-    <w:p>
-      <w:pPr>
-        <w:rPr>
-          <w:ins w:id="43" w:author="Cora Micsunescu" w:date="2020-11-20T14:02:00Z"/>
+      <w:r>
+        <w:rPr>
+          <w:rFonts w:eastAsia="Times New Roman" w:cstheme="minorHAnsi"/>
+          <w:color w:val="24292E"/>
+          <w:sz w:val="20"/>
+          <w:szCs w:val="20"/>
+        </w:rPr>
+        <w:t>C</w:t>
+      </w:r>
+      <w:r>
+        <w:rPr>
+          <w:rFonts w:eastAsia="Times New Roman" w:cstheme="minorHAnsi"/>
+          <w:color w:val="24292E"/>
+          <w:sz w:val="20"/>
+          <w:szCs w:val="20"/>
+        </w:rPr>
+        <w:t>ounty appear?</w:t>
+      </w:r>
+    </w:p>
+    <w:p>
+      <w:pPr>
+        <w:rPr>
           <w:rFonts w:cstheme="minorHAnsi"/>
           <w:sz w:val="20"/>
           <w:szCs w:val="20"/>
@@ -2497,28 +2117,15 @@
         </w:rPr>
         <w:t xml:space="preserve">How would a heat map of the poverty rate for each zip code in Sacramento </w:t>
       </w:r>
-      <w:ins w:id="44" w:author="Cora Micsunescu" w:date="2020-11-20T14:03:00Z">
-        <w:r>
-          <w:rPr>
-            <w:rFonts w:eastAsia="Times New Roman" w:cstheme="minorHAnsi"/>
-            <w:color w:val="24292E"/>
-            <w:sz w:val="20"/>
-            <w:szCs w:val="20"/>
-          </w:rPr>
-          <w:t>C</w:t>
-        </w:r>
-      </w:ins>
-      <w:del w:id="45" w:author="Cora Micsunescu" w:date="2020-11-20T14:03:00Z">
-        <w:r>
-          <w:rPr>
-            <w:rFonts w:eastAsia="Times New Roman" w:cstheme="minorHAnsi"/>
-            <w:color w:val="24292E"/>
-            <w:sz w:val="20"/>
-            <w:szCs w:val="20"/>
-          </w:rPr>
-          <w:delText>c</w:delText>
-        </w:r>
-      </w:del>
+      <w:r>
+        <w:rPr>
+          <w:rFonts w:eastAsia="Times New Roman" w:cstheme="minorHAnsi"/>
+          <w:color w:val="24292E"/>
+          <w:sz w:val="20"/>
+          <w:szCs w:val="20"/>
+        </w:rPr>
+        <w:t>C</w:t>
+      </w:r>
       <w:r>
         <w:rPr>
           <w:rFonts w:eastAsia="Times New Roman" w:cstheme="minorHAnsi"/>
@@ -2528,17 +2135,15 @@
         </w:rPr>
         <w:t>ount</w:t>
       </w:r>
-      <w:ins w:id="46" w:author="Cora Micsunescu" w:date="2020-11-20T14:03:00Z">
-        <w:r>
-          <w:rPr>
-            <w:rFonts w:eastAsia="Times New Roman" w:cstheme="minorHAnsi"/>
-            <w:color w:val="24292E"/>
-            <w:sz w:val="20"/>
-            <w:szCs w:val="20"/>
-          </w:rPr>
-          <w:t>y</w:t>
-        </w:r>
-      </w:ins>
+      <w:r>
+        <w:rPr>
+          <w:rFonts w:eastAsia="Times New Roman" w:cstheme="minorHAnsi"/>
+          <w:color w:val="24292E"/>
+          <w:sz w:val="20"/>
+          <w:szCs w:val="20"/>
+        </w:rPr>
+        <w:t>y</w:t>
+      </w:r>
       <w:r>
         <w:rPr>
           <w:rFonts w:eastAsia="Times New Roman" w:cstheme="minorHAnsi"/>
@@ -2552,7 +2157,6 @@
     <w:p>
       <w:pPr>
         <w:rPr>
-          <w:ins w:id="47" w:author="Cora Micsunescu" w:date="2020-11-20T14:03:00Z"/>
           <w:rFonts w:cstheme="minorHAnsi"/>
           <w:sz w:val="20"/>
           <w:szCs w:val="20"/>
@@ -2786,46 +2390,6 @@
     <w:p>
       <w:pPr>
         <w:rPr>
-          <w:del w:id="48" w:author="Cora Micsunescu" w:date="2020-11-20T14:04:00Z"/>
-          <w:rFonts w:cstheme="minorHAnsi"/>
-          <w:sz w:val="20"/>
-          <w:szCs w:val="20"/>
-        </w:rPr>
-      </w:pPr>
-    </w:p>
-    <w:p>
-      <w:pPr>
-        <w:rPr>
-          <w:del w:id="49" w:author="Cora Micsunescu" w:date="2020-11-20T14:04:00Z"/>
-          <w:rFonts w:cstheme="minorHAnsi"/>
-          <w:sz w:val="20"/>
-          <w:szCs w:val="20"/>
-        </w:rPr>
-      </w:pPr>
-    </w:p>
-    <w:p>
-      <w:pPr>
-        <w:rPr>
-          <w:del w:id="50" w:author="Cora Micsunescu" w:date="2020-11-20T14:04:00Z"/>
-          <w:rFonts w:cstheme="minorHAnsi"/>
-          <w:sz w:val="20"/>
-          <w:szCs w:val="20"/>
-        </w:rPr>
-      </w:pPr>
-    </w:p>
-    <w:p>
-      <w:pPr>
-        <w:rPr>
-          <w:del w:id="51" w:author="Cora Micsunescu" w:date="2020-11-20T14:03:00Z"/>
-          <w:rFonts w:cstheme="minorHAnsi"/>
-          <w:sz w:val="20"/>
-          <w:szCs w:val="20"/>
-        </w:rPr>
-      </w:pPr>
-    </w:p>
-    <w:p>
-      <w:pPr>
-        <w:rPr>
           <w:rFonts w:cstheme="minorHAnsi"/>
           <w:sz w:val="20"/>
           <w:szCs w:val="20"/>
@@ -2879,6 +2443,7 @@
           <w:sz w:val="20"/>
           <w:szCs w:val="20"/>
         </w:rPr>
+        <w:lastRenderedPageBreak/>
         <w:t>The next step in the analysis is to look for outlier</w:t>
       </w:r>
       <w:r>
@@ -3018,25 +2583,7 @@
           <w:sz w:val="20"/>
           <w:szCs w:val="20"/>
         </w:rPr>
-        <w:t xml:space="preserve">by using a bar plot </w:t>
-      </w:r>
-      <w:del w:id="52" w:author="Cora Micsunescu" w:date="2020-11-20T14:04:00Z">
-        <w:r>
-          <w:rPr>
-            <w:rFonts w:cstheme="minorHAnsi"/>
-            <w:sz w:val="20"/>
-            <w:szCs w:val="20"/>
-          </w:rPr>
-          <w:delText xml:space="preserve">crime </w:delText>
-        </w:r>
-      </w:del>
-      <w:r>
-        <w:rPr>
-          <w:rFonts w:cstheme="minorHAnsi"/>
-          <w:sz w:val="20"/>
-          <w:szCs w:val="20"/>
-        </w:rPr>
-        <w:t xml:space="preserve">across all </w:t>
+        <w:t xml:space="preserve">by using a bar plot across all </w:t>
       </w:r>
       <w:r>
         <w:rPr>
@@ -3046,26 +2593,14 @@
         </w:rPr>
         <w:t xml:space="preserve">Sacramento </w:t>
       </w:r>
-      <w:ins w:id="53" w:author="Cora Micsunescu" w:date="2020-11-20T14:04:00Z">
-        <w:r>
-          <w:rPr>
-            <w:rFonts w:cstheme="minorHAnsi"/>
-            <w:sz w:val="20"/>
-            <w:szCs w:val="20"/>
-          </w:rPr>
-          <w:t>County zip codes</w:t>
-        </w:r>
-      </w:ins>
-      <w:del w:id="54" w:author="Cora Micsunescu" w:date="2020-11-20T14:04:00Z">
-        <w:r>
-          <w:rPr>
-            <w:rFonts w:cstheme="minorHAnsi"/>
-            <w:sz w:val="20"/>
-            <w:szCs w:val="20"/>
-          </w:rPr>
-          <w:delText>counties</w:delText>
-        </w:r>
-      </w:del>
+      <w:r>
+        <w:rPr>
+          <w:rFonts w:cstheme="minorHAnsi"/>
+          <w:sz w:val="20"/>
+          <w:szCs w:val="20"/>
+        </w:rPr>
+        <w:t>County zip codes</w:t>
+      </w:r>
       <w:r>
         <w:rPr>
           <w:rFonts w:cstheme="minorHAnsi"/>
@@ -3187,17 +2722,6 @@
         </w:rPr>
         <w:t xml:space="preserve">ustrates we have an outlier, </w:t>
       </w:r>
-      <w:ins w:id="55" w:author="Cora Micsunescu" w:date="2020-11-20T14:06:00Z">
-        <w:r>
-          <w:rPr>
-            <w:rFonts w:eastAsia="Times New Roman" w:cstheme="minorHAnsi"/>
-            <w:color w:val="000000"/>
-            <w:sz w:val="20"/>
-            <w:szCs w:val="20"/>
-          </w:rPr>
-          <w:t xml:space="preserve">zip code </w:t>
-        </w:r>
-      </w:ins>
       <w:r>
         <w:rPr>
           <w:rFonts w:eastAsia="Times New Roman" w:cstheme="minorHAnsi"/>
@@ -3205,6 +2729,15 @@
           <w:sz w:val="20"/>
           <w:szCs w:val="20"/>
         </w:rPr>
+        <w:t xml:space="preserve">zip code </w:t>
+      </w:r>
+      <w:r>
+        <w:rPr>
+          <w:rFonts w:eastAsia="Times New Roman" w:cstheme="minorHAnsi"/>
+          <w:color w:val="000000"/>
+          <w:sz w:val="20"/>
+          <w:szCs w:val="20"/>
+        </w:rPr>
         <w:t>95837</w:t>
       </w:r>
       <w:r>
@@ -3214,27 +2747,7 @@
           <w:sz w:val="20"/>
           <w:szCs w:val="20"/>
         </w:rPr>
-        <w:t xml:space="preserve">. The </w:t>
-      </w:r>
-      <w:del w:id="56" w:author="Cora Micsunescu" w:date="2020-11-20T14:06:00Z">
-        <w:r>
-          <w:rPr>
-            <w:rFonts w:eastAsia="Times New Roman" w:cstheme="minorHAnsi"/>
-            <w:color w:val="000000"/>
-            <w:sz w:val="20"/>
-            <w:szCs w:val="20"/>
-          </w:rPr>
-          <w:delText xml:space="preserve">95837 </w:delText>
-        </w:r>
-      </w:del>
-      <w:r>
-        <w:rPr>
-          <w:rFonts w:eastAsia="Times New Roman" w:cstheme="minorHAnsi"/>
-          <w:color w:val="000000"/>
-          <w:sz w:val="20"/>
-          <w:szCs w:val="20"/>
-        </w:rPr>
-        <w:t>zip code is removed from further analysis as it will throw off subsequent calculations.</w:t>
+        <w:t>. The zip code is removed from further analysis as it will throw off subsequent calculations.</w:t>
       </w:r>
     </w:p>
     <w:p>
@@ -3346,6 +2859,7 @@
           <w:sz w:val="20"/>
           <w:szCs w:val="20"/>
         </w:rPr>
+        <w:lastRenderedPageBreak/>
         <w:t>Using the data wit</w:t>
       </w:r>
       <w:r>
@@ -3637,12 +3151,6 @@
           <w:sz w:val="20"/>
           <w:szCs w:val="20"/>
         </w:rPr>
-        <w:pPrChange w:id="57" w:author="Cora Micsunescu" w:date="2020-11-20T14:09:00Z">
-          <w:pPr>
-            <w:shd w:val="clear" w:color="auto" w:fill="FFFFFF"/>
-            <w:spacing w:before="60" w:after="100" w:afterAutospacing="1" w:line="240" w:lineRule="auto"/>
-          </w:pPr>
-        </w:pPrChange>
       </w:pPr>
       <w:r>
         <w:rPr>
@@ -3664,12 +3172,6 @@
           <w:sz w:val="20"/>
           <w:szCs w:val="20"/>
         </w:rPr>
-        <w:pPrChange w:id="58" w:author="Cora Micsunescu" w:date="2020-11-20T14:09:00Z">
-          <w:pPr>
-            <w:shd w:val="clear" w:color="auto" w:fill="FFFFFF"/>
-            <w:spacing w:before="60" w:after="100" w:afterAutospacing="1" w:line="240" w:lineRule="auto"/>
-          </w:pPr>
-        </w:pPrChange>
       </w:pPr>
       <w:r>
         <w:rPr>
@@ -3709,7 +3211,6 @@
           <w:sz w:val="20"/>
           <w:szCs w:val="20"/>
         </w:rPr>
-        <w:lastRenderedPageBreak/>
         <w:drawing>
           <wp:inline distT="0" distB="0" distL="0" distR="0" wp14:anchorId="5547BD01" wp14:editId="5E2C9FA2">
             <wp:extent cx="5014913" cy="3343275"/>
@@ -3771,6 +3272,7 @@
           <w:sz w:val="20"/>
           <w:szCs w:val="20"/>
         </w:rPr>
+        <w:lastRenderedPageBreak/>
         <w:t>p-value = 0.0</w:t>
       </w:r>
       <w:r>
@@ -3954,7 +3456,6 @@
           <w:sz w:val="20"/>
           <w:szCs w:val="20"/>
         </w:rPr>
-        <w:lastRenderedPageBreak/>
         <w:drawing>
           <wp:inline distT="0" distB="0" distL="0" distR="0" wp14:anchorId="214895AB" wp14:editId="0D016A3A">
             <wp:extent cx="5487650" cy="3658433"/>
@@ -4016,6 +3517,7 @@
           <w:sz w:val="20"/>
           <w:szCs w:val="20"/>
         </w:rPr>
+        <w:lastRenderedPageBreak/>
         <w:t>p-value = 0.03</w:t>
       </w:r>
     </w:p>
@@ -4189,7 +3691,6 @@
           <w:sz w:val="20"/>
           <w:szCs w:val="20"/>
         </w:rPr>
-        <w:lastRenderedPageBreak/>
         <w:t xml:space="preserve">Note: the average p-value is </w:t>
       </w:r>
       <w:r>
@@ -4373,6 +3874,7 @@
           <w:sz w:val="20"/>
           <w:szCs w:val="20"/>
         </w:rPr>
+        <w:lastRenderedPageBreak/>
         <w:drawing>
           <wp:inline distT="0" distB="0" distL="0" distR="0" wp14:anchorId="76AEFA43" wp14:editId="1564DA30">
             <wp:extent cx="5487650" cy="3658433"/>
@@ -4498,16 +4000,14 @@
         </w:rPr>
         <w:t>cramento County as a whole</w:t>
       </w:r>
-      <w:ins w:id="59" w:author="Cora Micsunescu" w:date="2020-11-20T14:09:00Z">
-        <w:r>
-          <w:rPr>
-            <w:rFonts w:cstheme="minorHAnsi"/>
-            <w:sz w:val="20"/>
-            <w:szCs w:val="20"/>
-          </w:rPr>
-          <w:t xml:space="preserve">. </w:t>
-        </w:r>
-      </w:ins>
+      <w:r>
+        <w:rPr>
+          <w:rFonts w:cstheme="minorHAnsi"/>
+          <w:sz w:val="20"/>
+          <w:szCs w:val="20"/>
+        </w:rPr>
+        <w:t xml:space="preserve">. </w:t>
+      </w:r>
       <w:r>
         <w:rPr>
           <w:rFonts w:cstheme="minorHAnsi"/>
@@ -4516,26 +4016,14 @@
         </w:rPr>
         <w:t xml:space="preserve"> </w:t>
       </w:r>
-      <w:ins w:id="60" w:author="Cora Micsunescu" w:date="2020-11-20T14:09:00Z">
-        <w:r>
-          <w:rPr>
-            <w:rFonts w:cstheme="minorHAnsi"/>
-            <w:sz w:val="20"/>
-            <w:szCs w:val="20"/>
-          </w:rPr>
-          <w:t>A</w:t>
-        </w:r>
-      </w:ins>
-      <w:del w:id="61" w:author="Cora Micsunescu" w:date="2020-11-20T14:09:00Z">
-        <w:r>
-          <w:rPr>
-            <w:rFonts w:cstheme="minorHAnsi"/>
-            <w:sz w:val="20"/>
-            <w:szCs w:val="20"/>
-          </w:rPr>
-          <w:delText>a</w:delText>
-        </w:r>
-      </w:del>
+      <w:r>
+        <w:rPr>
+          <w:rFonts w:cstheme="minorHAnsi"/>
+          <w:sz w:val="20"/>
+          <w:szCs w:val="20"/>
+        </w:rPr>
+        <w:t>A</w:t>
+      </w:r>
       <w:r>
         <w:rPr>
           <w:rFonts w:cstheme="minorHAnsi"/>
@@ -4544,44 +4032,14 @@
         </w:rPr>
         <w:t xml:space="preserve">s the Crime Rate </w:t>
       </w:r>
-      <w:ins w:id="62" w:author="Cora Micsunescu" w:date="2020-11-20T14:07:00Z">
-        <w:r>
-          <w:rPr>
-            <w:rFonts w:cstheme="minorHAnsi"/>
-            <w:sz w:val="20"/>
-            <w:szCs w:val="20"/>
-          </w:rPr>
-          <w:t>decreases</w:t>
-        </w:r>
-      </w:ins>
-      <w:del w:id="63" w:author="Cora Micsunescu" w:date="2020-11-20T14:07:00Z">
-        <w:r>
-          <w:rPr>
-            <w:rFonts w:cstheme="minorHAnsi"/>
-            <w:sz w:val="20"/>
-            <w:szCs w:val="20"/>
-          </w:rPr>
-          <w:delText>goes down</w:delText>
-        </w:r>
-      </w:del>
-      <w:r>
-        <w:rPr>
-          <w:rFonts w:cstheme="minorHAnsi"/>
-          <w:sz w:val="20"/>
-          <w:szCs w:val="20"/>
-        </w:rPr>
-        <w:t xml:space="preserve"> </w:t>
-      </w:r>
-      <w:del w:id="64" w:author="Cora Micsunescu" w:date="2020-11-20T14:07:00Z">
-        <w:r>
-          <w:rPr>
-            <w:rFonts w:cstheme="minorHAnsi"/>
-            <w:sz w:val="20"/>
-            <w:szCs w:val="20"/>
-          </w:rPr>
-          <w:delText>as</w:delText>
-        </w:r>
-      </w:del>
+      <w:r>
+        <w:rPr>
+          <w:rFonts w:cstheme="minorHAnsi"/>
+          <w:sz w:val="20"/>
+          <w:szCs w:val="20"/>
+        </w:rPr>
+        <w:t>decreases</w:t>
+      </w:r>
       <w:r>
         <w:rPr>
           <w:rFonts w:cstheme="minorHAnsi"/>
@@ -4590,26 +4048,14 @@
         </w:rPr>
         <w:t xml:space="preserve"> the Poverty Rate </w:t>
       </w:r>
-      <w:ins w:id="65" w:author="Cora Micsunescu" w:date="2020-11-20T14:07:00Z">
-        <w:r>
-          <w:rPr>
-            <w:rFonts w:cstheme="minorHAnsi"/>
-            <w:sz w:val="20"/>
-            <w:szCs w:val="20"/>
-          </w:rPr>
-          <w:t>increases</w:t>
-        </w:r>
-      </w:ins>
-      <w:del w:id="66" w:author="Cora Micsunescu" w:date="2020-11-20T14:07:00Z">
-        <w:r>
-          <w:rPr>
-            <w:rFonts w:cstheme="minorHAnsi"/>
-            <w:sz w:val="20"/>
-            <w:szCs w:val="20"/>
-          </w:rPr>
-          <w:delText>goes up.</w:delText>
-        </w:r>
-      </w:del>
+      <w:r>
+        <w:rPr>
+          <w:rFonts w:cstheme="minorHAnsi"/>
+          <w:sz w:val="20"/>
+          <w:szCs w:val="20"/>
+        </w:rPr>
+        <w:t>increases</w:t>
+      </w:r>
     </w:p>
     <w:p>
       <w:pPr>
@@ -5700,42 +5146,14 @@
         </w:rPr>
         <w:t xml:space="preserve">We had </w:t>
       </w:r>
-      <w:ins w:id="67" w:author="Cora Micsunescu" w:date="2020-11-20T17:45:00Z">
-        <w:r>
-          <w:rPr>
-            <w:rFonts w:cstheme="minorHAnsi"/>
-            <w:sz w:val="20"/>
-            <w:szCs w:val="20"/>
-          </w:rPr>
-          <w:t xml:space="preserve">two main </w:t>
-        </w:r>
-      </w:ins>
-      <w:del w:id="68" w:author="Cora Micsunescu" w:date="2020-11-20T17:44:00Z">
-        <w:r>
-          <w:rPr>
-            <w:rFonts w:cstheme="minorHAnsi"/>
-            <w:sz w:val="20"/>
-            <w:szCs w:val="20"/>
-          </w:rPr>
-          <w:delText>a couple</w:delText>
-        </w:r>
-        <w:r>
-          <w:rPr>
-            <w:rFonts w:cstheme="minorHAnsi"/>
-            <w:sz w:val="20"/>
-            <w:szCs w:val="20"/>
-          </w:rPr>
-          <w:delText xml:space="preserve"> of</w:delText>
-        </w:r>
-        <w:r>
-          <w:rPr>
-            <w:rFonts w:cstheme="minorHAnsi"/>
-            <w:sz w:val="20"/>
-            <w:szCs w:val="20"/>
-          </w:rPr>
-          <w:delText xml:space="preserve"> </w:delText>
-        </w:r>
-      </w:del>
+      <w:r>
+        <w:rPr>
+          <w:rFonts w:cstheme="minorHAnsi"/>
+          <w:sz w:val="20"/>
+          <w:szCs w:val="20"/>
+        </w:rPr>
+        <w:t xml:space="preserve">two main </w:t>
+      </w:r>
       <w:r>
         <w:rPr>
           <w:rFonts w:cstheme="minorHAnsi"/>
@@ -5796,25 +5214,7 @@
           <w:sz w:val="20"/>
           <w:szCs w:val="20"/>
         </w:rPr>
-        <w:t>correlate</w:t>
-      </w:r>
-      <w:del w:id="69" w:author="Cora Micsunescu" w:date="2020-11-20T13:56:00Z">
-        <w:r>
-          <w:rPr>
-            <w:rFonts w:cstheme="minorHAnsi"/>
-            <w:sz w:val="20"/>
-            <w:szCs w:val="20"/>
-          </w:rPr>
-          <w:delText>s</w:delText>
-        </w:r>
-      </w:del>
-      <w:r>
-        <w:rPr>
-          <w:rFonts w:cstheme="minorHAnsi"/>
-          <w:sz w:val="20"/>
-          <w:szCs w:val="20"/>
-        </w:rPr>
-        <w:t xml:space="preserve"> with</w:t>
+        <w:t>correlate with</w:t>
       </w:r>
       <w:r>
         <w:rPr>
@@ -5868,25 +5268,7 @@
           <w:sz w:val="20"/>
           <w:szCs w:val="20"/>
         </w:rPr>
-        <w:t>correlate</w:t>
-      </w:r>
-      <w:del w:id="70" w:author="Cora Micsunescu" w:date="2020-11-20T13:56:00Z">
-        <w:r>
-          <w:rPr>
-            <w:rFonts w:cstheme="minorHAnsi"/>
-            <w:sz w:val="20"/>
-            <w:szCs w:val="20"/>
-          </w:rPr>
-          <w:delText>s</w:delText>
-        </w:r>
-      </w:del>
-      <w:r>
-        <w:rPr>
-          <w:rFonts w:cstheme="minorHAnsi"/>
-          <w:sz w:val="20"/>
-          <w:szCs w:val="20"/>
-        </w:rPr>
-        <w:t xml:space="preserve"> with</w:t>
+        <w:t>correlate with</w:t>
       </w:r>
       <w:r>
         <w:rPr>
@@ -5937,26 +5319,14 @@
         </w:rPr>
         <w:t xml:space="preserve">met these expectations. When we looked </w:t>
       </w:r>
-      <w:ins w:id="71" w:author="Cora Micsunescu" w:date="2020-11-20T13:56:00Z">
-        <w:r>
-          <w:rPr>
-            <w:rFonts w:cstheme="minorHAnsi"/>
-            <w:sz w:val="20"/>
-            <w:szCs w:val="20"/>
-          </w:rPr>
-          <w:t>exclusively</w:t>
-        </w:r>
-      </w:ins>
-      <w:del w:id="72" w:author="Cora Micsunescu" w:date="2020-11-20T13:56:00Z">
-        <w:r>
-          <w:rPr>
-            <w:rFonts w:cstheme="minorHAnsi"/>
-            <w:sz w:val="20"/>
-            <w:szCs w:val="20"/>
-          </w:rPr>
-          <w:delText>explicitly</w:delText>
-        </w:r>
-      </w:del>
+      <w:r>
+        <w:rPr>
+          <w:rFonts w:cstheme="minorHAnsi"/>
+          <w:sz w:val="20"/>
+          <w:szCs w:val="20"/>
+        </w:rPr>
+        <w:t>exclusively</w:t>
+      </w:r>
       <w:r>
         <w:rPr>
           <w:rFonts w:cstheme="minorHAnsi"/>
@@ -6053,26 +5423,14 @@
         </w:rPr>
         <w:t xml:space="preserve">a </w:t>
       </w:r>
-      <w:ins w:id="73" w:author="Cora Micsunescu" w:date="2020-11-20T13:57:00Z">
-        <w:r>
-          <w:rPr>
-            <w:rFonts w:cstheme="minorHAnsi"/>
-            <w:sz w:val="20"/>
-            <w:szCs w:val="20"/>
-          </w:rPr>
-          <w:t>decreasing</w:t>
-        </w:r>
-      </w:ins>
-      <w:del w:id="74" w:author="Cora Micsunescu" w:date="2020-11-20T13:57:00Z">
-        <w:r>
-          <w:rPr>
-            <w:rFonts w:cstheme="minorHAnsi"/>
-            <w:sz w:val="20"/>
-            <w:szCs w:val="20"/>
-          </w:rPr>
-          <w:delText>lowering</w:delText>
-        </w:r>
-      </w:del>
+      <w:r>
+        <w:rPr>
+          <w:rFonts w:cstheme="minorHAnsi"/>
+          <w:sz w:val="20"/>
+          <w:szCs w:val="20"/>
+        </w:rPr>
+        <w:t>decreasing</w:t>
+      </w:r>
       <w:r>
         <w:rPr>
           <w:rFonts w:cstheme="minorHAnsi"/>
@@ -6081,41 +5439,21 @@
         </w:rPr>
         <w:t xml:space="preserve"> Crime Rate as Median House Price went up, as expected. </w:t>
       </w:r>
-      <w:ins w:id="75" w:author="Cora Micsunescu" w:date="2020-11-20T13:57:00Z">
-        <w:r>
-          <w:rPr>
-            <w:rFonts w:cstheme="minorHAnsi"/>
-            <w:sz w:val="20"/>
-            <w:szCs w:val="20"/>
-          </w:rPr>
-          <w:t xml:space="preserve">In contrast, </w:t>
-        </w:r>
-      </w:ins>
-      <w:r>
-        <w:rPr>
-          <w:rFonts w:cstheme="minorHAnsi"/>
-          <w:sz w:val="20"/>
-          <w:szCs w:val="20"/>
-        </w:rPr>
-        <w:t xml:space="preserve">Oak Park </w:t>
-      </w:r>
-      <w:del w:id="76" w:author="Cora Micsunescu" w:date="2020-11-20T13:57:00Z">
-        <w:r>
-          <w:rPr>
-            <w:rFonts w:cstheme="minorHAnsi"/>
-            <w:sz w:val="20"/>
-            <w:szCs w:val="20"/>
-          </w:rPr>
-          <w:delText xml:space="preserve">also </w:delText>
-        </w:r>
-      </w:del>
-      <w:r>
-        <w:rPr>
-          <w:rFonts w:cstheme="minorHAnsi"/>
-          <w:sz w:val="20"/>
-          <w:szCs w:val="20"/>
-        </w:rPr>
-        <w:t xml:space="preserve">had </w:t>
+      <w:r>
+        <w:rPr>
+          <w:rFonts w:cstheme="minorHAnsi"/>
+          <w:sz w:val="20"/>
+          <w:szCs w:val="20"/>
+        </w:rPr>
+        <w:t xml:space="preserve">In contrast, </w:t>
+      </w:r>
+      <w:r>
+        <w:rPr>
+          <w:rFonts w:cstheme="minorHAnsi"/>
+          <w:sz w:val="20"/>
+          <w:szCs w:val="20"/>
+        </w:rPr>
+        <w:t xml:space="preserve">Oak Park had </w:t>
       </w:r>
       <w:r>
         <w:rPr>
@@ -6125,26 +5463,14 @@
         </w:rPr>
         <w:t xml:space="preserve">a </w:t>
       </w:r>
-      <w:ins w:id="77" w:author="Cora Micsunescu" w:date="2020-11-20T13:57:00Z">
-        <w:r>
-          <w:rPr>
-            <w:rFonts w:cstheme="minorHAnsi"/>
-            <w:sz w:val="20"/>
-            <w:szCs w:val="20"/>
-          </w:rPr>
-          <w:t>decreasing</w:t>
-        </w:r>
-      </w:ins>
-      <w:del w:id="78" w:author="Cora Micsunescu" w:date="2020-11-20T13:57:00Z">
-        <w:r>
-          <w:rPr>
-            <w:rFonts w:cstheme="minorHAnsi"/>
-            <w:sz w:val="20"/>
-            <w:szCs w:val="20"/>
-          </w:rPr>
-          <w:delText>lowering</w:delText>
-        </w:r>
-      </w:del>
+      <w:r>
+        <w:rPr>
+          <w:rFonts w:cstheme="minorHAnsi"/>
+          <w:sz w:val="20"/>
+          <w:szCs w:val="20"/>
+        </w:rPr>
+        <w:t>decreasing</w:t>
+      </w:r>
       <w:r>
         <w:rPr>
           <w:rFonts w:cstheme="minorHAnsi"/>
@@ -6161,16 +5487,14 @@
         </w:rPr>
         <w:t xml:space="preserve">Crime Rate </w:t>
       </w:r>
-      <w:ins w:id="79" w:author="Cora Micsunescu" w:date="2020-11-20T13:58:00Z">
-        <w:r>
-          <w:rPr>
-            <w:rFonts w:cstheme="minorHAnsi"/>
-            <w:sz w:val="20"/>
-            <w:szCs w:val="20"/>
-          </w:rPr>
-          <w:t xml:space="preserve">even </w:t>
-        </w:r>
-      </w:ins>
+      <w:r>
+        <w:rPr>
+          <w:rFonts w:cstheme="minorHAnsi"/>
+          <w:sz w:val="20"/>
+          <w:szCs w:val="20"/>
+        </w:rPr>
+        <w:t xml:space="preserve">even </w:t>
+      </w:r>
       <w:r>
         <w:rPr>
           <w:rFonts w:cstheme="minorHAnsi"/>
@@ -6187,16 +5511,14 @@
         </w:rPr>
         <w:t>the Poverty Rate went up</w:t>
       </w:r>
-      <w:ins w:id="80" w:author="Cora Micsunescu" w:date="2020-11-20T13:58:00Z">
-        <w:r>
-          <w:rPr>
-            <w:rFonts w:cstheme="minorHAnsi"/>
-            <w:sz w:val="20"/>
-            <w:szCs w:val="20"/>
-          </w:rPr>
-          <w:t>, which went against our expectations</w:t>
-        </w:r>
-      </w:ins>
+      <w:r>
+        <w:rPr>
+          <w:rFonts w:cstheme="minorHAnsi"/>
+          <w:sz w:val="20"/>
+          <w:szCs w:val="20"/>
+        </w:rPr>
+        <w:t>, which went against our expectations</w:t>
+      </w:r>
       <w:r>
         <w:rPr>
           <w:rFonts w:cstheme="minorHAnsi"/>
@@ -6221,26 +5543,14 @@
         </w:rPr>
         <w:t>understand th</w:t>
       </w:r>
-      <w:ins w:id="81" w:author="Cora Micsunescu" w:date="2020-11-20T13:58:00Z">
-        <w:r>
-          <w:rPr>
-            <w:rFonts w:cstheme="minorHAnsi"/>
-            <w:sz w:val="20"/>
-            <w:szCs w:val="20"/>
-          </w:rPr>
-          <w:t>is observation</w:t>
-        </w:r>
-      </w:ins>
-      <w:del w:id="82" w:author="Cora Micsunescu" w:date="2020-11-20T13:58:00Z">
-        <w:r>
-          <w:rPr>
-            <w:rFonts w:cstheme="minorHAnsi"/>
-            <w:sz w:val="20"/>
-            <w:szCs w:val="20"/>
-          </w:rPr>
-          <w:delText>e discrepancy</w:delText>
-        </w:r>
-      </w:del>
+      <w:r>
+        <w:rPr>
+          <w:rFonts w:cstheme="minorHAnsi"/>
+          <w:sz w:val="20"/>
+          <w:szCs w:val="20"/>
+        </w:rPr>
+        <w:t>is observation</w:t>
+      </w:r>
       <w:r>
         <w:rPr>
           <w:rFonts w:cstheme="minorHAnsi"/>
@@ -8180,14 +7490,6 @@
     <w:abstractNumId w:val="0"/>
   </w:num>
 </w:numbering>
-</file>
-
-<file path=word/people.xml><?xml version="1.0" encoding="utf-8"?>
-<w15:people xmlns:wpc="http://schemas.microsoft.com/office/word/2010/wordprocessingCanvas" xmlns:cx="http://schemas.microsoft.com/office/drawing/2014/chartex" xmlns:cx1="http://schemas.microsoft.com/office/drawing/2015/9/8/chartex" xmlns:cx2="http://schemas.microsoft.com/office/drawing/2015/10/21/chartex" xmlns:cx3="http://schemas.microsoft.com/office/drawing/2016/5/9/chartex" xmlns:cx4="http://schemas.microsoft.com/office/drawing/2016/5/10/chartex" xmlns:cx5="http://schemas.microsoft.com/office/drawing/2016/5/11/chartex" xmlns:cx6="http://schemas.microsoft.com/office/drawing/2016/5/12/chartex" xmlns:cx7="http://schemas.microsoft.com/office/drawing/2016/5/13/chartex" xmlns:cx8="http://schemas.microsoft.com/office/drawing/2016/5/14/chartex" xmlns:mc="http://schemas.openxmlformats.org/markup-compatibility/2006" xmlns:aink="http://schemas.microsoft.com/office/drawing/2016/ink" xmlns:am3d="http://schemas.microsoft.com/office/drawing/2017/model3d" xmlns:o="urn:schemas-microsoft-com:office:office" xmlns:r="http://schemas.openxmlformats.org/officeDocument/2006/relationships" xmlns:m="http://schemas.openxmlformats.org/officeDocument/2006/math" xmlns:v="urn:schemas-microsoft-com:vml" xmlns:wp14="http://schemas.microsoft.com/office/word/2010/wordprocessingDrawing" xmlns:wp="http://schemas.openxmlformats.org/drawingml/2006/wordprocessingDrawing" xmlns:w10="urn:schemas-microsoft-com:office:word" xmlns:w="http://schemas.openxmlformats.org/wordprocessingml/2006/main" xmlns:w14="http://schemas.microsoft.com/office/word/2010/wordml" xmlns:w15="http://schemas.microsoft.com/office/word/2012/wordml" xmlns:w16cex="http://schemas.microsoft.com/office/word/2018/wordml/cex" xmlns:w16cid="http://schemas.microsoft.com/office/word/2016/wordml/cid" xmlns:w16="http://schemas.microsoft.com/office/word/2018/wordml" xmlns:w16se="http://schemas.microsoft.com/office/word/2015/wordml/symex" xmlns:wpg="http://schemas.microsoft.com/office/word/2010/wordprocessingGroup" xmlns:wpi="http://schemas.microsoft.com/office/word/2010/wordprocessingInk" xmlns:wne="http://schemas.microsoft.com/office/word/2006/wordml" xmlns:wps="http://schemas.microsoft.com/office/word/2010/wordprocessingShape" mc:Ignorable="w14 w15 w16se w16cid w16 w16cex wp14">
-  <w15:person w15:author="Cora Micsunescu">
-    <w15:presenceInfo w15:providerId="Windows Live" w15:userId="e07e9c2af686cff7"/>
-  </w15:person>
-</w15:people>
 </file>
 
 <file path=word/styles.xml><?xml version="1.0" encoding="utf-8"?>
@@ -9062,6 +8364,15 @@
 </file>
 
 <file path=customXml/item1.xml><?xml version="1.0" encoding="utf-8"?>
+<?mso-contentType ?>
+<FormTemplates xmlns="http://schemas.microsoft.com/sharepoint/v3/contenttype/forms">
+  <Display>DocumentLibraryForm</Display>
+  <Edit>DocumentLibraryForm</Edit>
+  <New>DocumentLibraryForm</New>
+</FormTemplates>
+</file>
+
+<file path=customXml/item2.xml><?xml version="1.0" encoding="utf-8"?>
 <ct:contentTypeSchema xmlns:ct="http://schemas.microsoft.com/office/2006/metadata/contentType" xmlns:ma="http://schemas.microsoft.com/office/2006/metadata/properties/metaAttributes" ct:_="" ma:_="" ma:contentTypeName="Document" ma:contentTypeID="0x010100F2552158F8185D44A8848B98AEA319AF" ma:contentTypeVersion="9" ma:contentTypeDescription="Create a new document." ma:contentTypeScope="" ma:versionID="4fc6f4e0575b20bce6ec4cfee2d20583">
   <xsd:schema xmlns:xsd="http://www.w3.org/2001/XMLSchema" xmlns:xs="http://www.w3.org/2001/XMLSchema" xmlns:p="http://schemas.microsoft.com/office/2006/metadata/properties" xmlns:ns3="a915fe38-2618-47b6-8303-829fb71466d5" targetNamespace="http://schemas.microsoft.com/office/2006/metadata/properties" ma:root="true" ma:fieldsID="828c6f148f25c4fe3612b5b29753df0b" ns3:_="">
     <xsd:import namespace="a915fe38-2618-47b6-8303-829fb71466d5"/>
@@ -9239,15 +8550,6 @@
 </ct:contentTypeSchema>
 </file>
 
-<file path=customXml/item2.xml><?xml version="1.0" encoding="utf-8"?>
-<?mso-contentType ?>
-<FormTemplates xmlns="http://schemas.microsoft.com/sharepoint/v3/contenttype/forms">
-  <Display>DocumentLibraryForm</Display>
-  <Edit>DocumentLibraryForm</Edit>
-  <New>DocumentLibraryForm</New>
-</FormTemplates>
-</file>
-
 <file path=customXml/item3.xml><?xml version="1.0" encoding="utf-8"?>
 <p:properties xmlns:p="http://schemas.microsoft.com/office/2006/metadata/properties" xmlns:xsi="http://www.w3.org/2001/XMLSchema-instance" xmlns:pc="http://schemas.microsoft.com/office/infopath/2007/PartnerControls">
   <documentManagement/>
@@ -9255,6 +8557,14 @@
 </file>
 
 <file path=customXml/itemProps1.xml><?xml version="1.0" encoding="utf-8"?>
+<ds:datastoreItem xmlns:ds="http://schemas.openxmlformats.org/officeDocument/2006/customXml" ds:itemID="{E22D5AC3-D867-418E-9660-5F4484D2DBBF}">
+  <ds:schemaRefs>
+    <ds:schemaRef ds:uri="http://schemas.microsoft.com/sharepoint/v3/contenttype/forms"/>
+  </ds:schemaRefs>
+</ds:datastoreItem>
+</file>
+
+<file path=customXml/itemProps2.xml><?xml version="1.0" encoding="utf-8"?>
 <ds:datastoreItem xmlns:ds="http://schemas.openxmlformats.org/officeDocument/2006/customXml" ds:itemID="{5D2F2E1F-4F96-4374-9AD5-90F71C1F9870}">
   <ds:schemaRefs>
     <ds:schemaRef ds:uri="http://schemas.microsoft.com/office/2006/metadata/contentType"/>
@@ -9272,14 +8582,6 @@
 </ds:datastoreItem>
 </file>
 
-<file path=customXml/itemProps2.xml><?xml version="1.0" encoding="utf-8"?>
-<ds:datastoreItem xmlns:ds="http://schemas.openxmlformats.org/officeDocument/2006/customXml" ds:itemID="{E22D5AC3-D867-418E-9660-5F4484D2DBBF}">
-  <ds:schemaRefs>
-    <ds:schemaRef ds:uri="http://schemas.microsoft.com/sharepoint/v3/contenttype/forms"/>
-  </ds:schemaRefs>
-</ds:datastoreItem>
-</file>
-
 <file path=customXml/itemProps3.xml><?xml version="1.0" encoding="utf-8"?>
 <ds:datastoreItem xmlns:ds="http://schemas.openxmlformats.org/officeDocument/2006/customXml" ds:itemID="{18C79DB6-B42A-4968-B635-432409C60DF3}">
   <ds:schemaRefs>

</xml_diff>

<commit_message>
Created a PDF of the write up
</commit_message>
<xml_diff>
--- a/Crime_and_Poverty.docx
+++ b/Crime_and_Poverty.docx
@@ -6,6 +6,8 @@
       <w:pPr>
         <w:pStyle w:val="Heading1"/>
       </w:pPr>
+      <w:bookmarkStart w:id="0" w:name="_GoBack"/>
+      <w:bookmarkEnd w:id="0"/>
       <w:r>
         <w:t>Crime, Poverty</w:t>
       </w:r>
@@ -867,6 +869,7 @@
           <w:szCs w:val="20"/>
         </w:rPr>
       </w:pPr>
+      <w:proofErr w:type="spellStart"/>
       <w:r>
         <w:rPr>
           <w:rFonts w:cstheme="minorHAnsi"/>
@@ -883,6 +886,7 @@
         </w:rPr>
         <w:t>ropna</w:t>
       </w:r>
+      <w:proofErr w:type="spellEnd"/>
     </w:p>
     <w:p>
       <w:pPr>
@@ -1017,7 +1021,25 @@
           <w:sz w:val="20"/>
           <w:szCs w:val="20"/>
         </w:rPr>
-        <w:t xml:space="preserve"> file with all of the </w:t>
+        <w:t xml:space="preserve"> file with </w:t>
+      </w:r>
+      <w:proofErr w:type="gramStart"/>
+      <w:r>
+        <w:rPr>
+          <w:rFonts w:cstheme="minorHAnsi"/>
+          <w:sz w:val="20"/>
+          <w:szCs w:val="20"/>
+        </w:rPr>
+        <w:t>all of</w:t>
+      </w:r>
+      <w:proofErr w:type="gramEnd"/>
+      <w:r>
+        <w:rPr>
+          <w:rFonts w:cstheme="minorHAnsi"/>
+          <w:sz w:val="20"/>
+          <w:szCs w:val="20"/>
+        </w:rPr>
+        <w:t xml:space="preserve"> the </w:t>
       </w:r>
       <w:r>
         <w:rPr>
@@ -1065,15 +1087,51 @@
           <w:sz w:val="20"/>
           <w:szCs w:val="20"/>
         </w:rPr>
-        <w:t xml:space="preserve"> period we could get from the Census data. </w:t>
-      </w:r>
-      <w:r>
-        <w:rPr>
-          <w:rFonts w:cstheme="minorHAnsi"/>
-          <w:sz w:val="20"/>
-          <w:szCs w:val="20"/>
-        </w:rPr>
-        <w:t>This data was pretty raw and needed a lot of cleaning. The steps involved included:</w:t>
+        <w:t xml:space="preserve"> </w:t>
+      </w:r>
+      <w:proofErr w:type="gramStart"/>
+      <w:r>
+        <w:rPr>
+          <w:rFonts w:cstheme="minorHAnsi"/>
+          <w:sz w:val="20"/>
+          <w:szCs w:val="20"/>
+        </w:rPr>
+        <w:t>period</w:t>
+      </w:r>
+      <w:proofErr w:type="gramEnd"/>
+      <w:r>
+        <w:rPr>
+          <w:rFonts w:cstheme="minorHAnsi"/>
+          <w:sz w:val="20"/>
+          <w:szCs w:val="20"/>
+        </w:rPr>
+        <w:t xml:space="preserve"> we could get from the Census data. </w:t>
+      </w:r>
+      <w:r>
+        <w:rPr>
+          <w:rFonts w:cstheme="minorHAnsi"/>
+          <w:sz w:val="20"/>
+          <w:szCs w:val="20"/>
+        </w:rPr>
+        <w:t xml:space="preserve">This data was </w:t>
+      </w:r>
+      <w:proofErr w:type="gramStart"/>
+      <w:r>
+        <w:rPr>
+          <w:rFonts w:cstheme="minorHAnsi"/>
+          <w:sz w:val="20"/>
+          <w:szCs w:val="20"/>
+        </w:rPr>
+        <w:t>pretty raw</w:t>
+      </w:r>
+      <w:proofErr w:type="gramEnd"/>
+      <w:r>
+        <w:rPr>
+          <w:rFonts w:cstheme="minorHAnsi"/>
+          <w:sz w:val="20"/>
+          <w:szCs w:val="20"/>
+        </w:rPr>
+        <w:t xml:space="preserve"> and needed a lot of cleaning. The steps involved included:</w:t>
       </w:r>
     </w:p>
     <w:p>
@@ -1773,7 +1831,6 @@
           <w:sz w:val="20"/>
           <w:szCs w:val="20"/>
         </w:rPr>
-        <w:lastRenderedPageBreak/>
         <w:t>The next question is:</w:t>
       </w:r>
     </w:p>
@@ -2481,7 +2538,6 @@
           <w:sz w:val="20"/>
           <w:szCs w:val="20"/>
         </w:rPr>
-        <w:lastRenderedPageBreak/>
         <w:t>The next question is:</w:t>
       </w:r>
     </w:p>
@@ -2782,6 +2838,7 @@
           <w:sz w:val="20"/>
           <w:szCs w:val="20"/>
         </w:rPr>
+        <w:lastRenderedPageBreak/>
         <w:t>The bar graph above clearly i</w:t>
       </w:r>
       <w:r>
@@ -2866,7 +2923,6 @@
           <w:sz w:val="20"/>
           <w:szCs w:val="20"/>
         </w:rPr>
-        <w:lastRenderedPageBreak/>
         <w:t>The nex</w:t>
       </w:r>
       <w:r>
@@ -3023,14 +3079,25 @@
         </w:rPr>
         <w:t xml:space="preserve">Poverty Rate versus Crime Rate for 2014-2018. </w:t>
       </w:r>
-      <w:r>
-        <w:rPr>
-          <w:rFonts w:eastAsia="Times New Roman" w:cstheme="minorHAnsi"/>
-          <w:color w:val="24292E"/>
-          <w:sz w:val="20"/>
-          <w:szCs w:val="20"/>
-        </w:rPr>
-        <w:t>All of the graphs are shown below with their p-val</w:t>
+      <w:proofErr w:type="gramStart"/>
+      <w:r>
+        <w:rPr>
+          <w:rFonts w:eastAsia="Times New Roman" w:cstheme="minorHAnsi"/>
+          <w:color w:val="24292E"/>
+          <w:sz w:val="20"/>
+          <w:szCs w:val="20"/>
+        </w:rPr>
+        <w:t>All of</w:t>
+      </w:r>
+      <w:proofErr w:type="gramEnd"/>
+      <w:r>
+        <w:rPr>
+          <w:rFonts w:eastAsia="Times New Roman" w:cstheme="minorHAnsi"/>
+          <w:color w:val="24292E"/>
+          <w:sz w:val="20"/>
+          <w:szCs w:val="20"/>
+        </w:rPr>
+        <w:t xml:space="preserve"> the graphs are shown below with their p-val</w:t>
       </w:r>
       <w:r>
         <w:rPr>
@@ -3741,6 +3808,7 @@
           <w:sz w:val="20"/>
           <w:szCs w:val="20"/>
         </w:rPr>
+        <w:lastRenderedPageBreak/>
         <w:t>r**2 value = 0.</w:t>
       </w:r>
       <w:r>
@@ -3771,7 +3839,6 @@
           <w:sz w:val="20"/>
           <w:szCs w:val="20"/>
         </w:rPr>
-        <w:lastRenderedPageBreak/>
         <w:t xml:space="preserve">Note: the average p-value is </w:t>
       </w:r>
       <w:r>
@@ -4134,17 +4201,7 @@
           <w:sz w:val="20"/>
           <w:szCs w:val="20"/>
         </w:rPr>
-        <w:t xml:space="preserve"> </w:t>
-      </w:r>
-      <w:bookmarkStart w:id="0" w:name="_GoBack"/>
-      <w:bookmarkEnd w:id="0"/>
-      <w:r>
-        <w:rPr>
-          <w:rFonts w:cstheme="minorHAnsi"/>
-          <w:sz w:val="20"/>
-          <w:szCs w:val="20"/>
-        </w:rPr>
-        <w:t xml:space="preserve">the Poverty Rate </w:t>
+        <w:t xml:space="preserve"> the Poverty Rate </w:t>
       </w:r>
       <w:r>
         <w:rPr>
@@ -4315,7 +4372,27 @@
           <w:sz w:val="20"/>
           <w:szCs w:val="20"/>
         </w:rPr>
-        <w:t xml:space="preserve"> versus Crime Rate for 2014-2018. All of the graphs are shown below with their p-value and r**2 value. We provide further analysis after the charts. The expectation is that as the </w:t>
+        <w:t xml:space="preserve"> versus Crime Rate for 2014-2018. </w:t>
+      </w:r>
+      <w:proofErr w:type="gramStart"/>
+      <w:r>
+        <w:rPr>
+          <w:rFonts w:eastAsia="Times New Roman" w:cstheme="minorHAnsi"/>
+          <w:color w:val="24292E"/>
+          <w:sz w:val="20"/>
+          <w:szCs w:val="20"/>
+        </w:rPr>
+        <w:t>All of</w:t>
+      </w:r>
+      <w:proofErr w:type="gramEnd"/>
+      <w:r>
+        <w:rPr>
+          <w:rFonts w:eastAsia="Times New Roman" w:cstheme="minorHAnsi"/>
+          <w:color w:val="24292E"/>
+          <w:sz w:val="20"/>
+          <w:szCs w:val="20"/>
+        </w:rPr>
+        <w:t xml:space="preserve"> the graphs are shown below with their p-value and r**2 value. We provide further analysis after the charts. The expectation is that as the </w:t>
       </w:r>
       <w:r>
         <w:rPr>
@@ -4698,6 +4775,7 @@
           <w:sz w:val="20"/>
           <w:szCs w:val="20"/>
         </w:rPr>
+        <w:lastRenderedPageBreak/>
         <w:t>r**2 value = 0.1</w:t>
       </w:r>
       <w:r>
@@ -4729,7 +4807,6 @@
           <w:sz w:val="20"/>
           <w:szCs w:val="20"/>
         </w:rPr>
-        <w:lastRenderedPageBreak/>
         <w:drawing>
           <wp:inline distT="0" distB="0" distL="0" distR="0" wp14:anchorId="6C81B61E" wp14:editId="5E768C89">
             <wp:extent cx="5487650" cy="3658433"/>
@@ -4911,6 +4988,7 @@
           <w:sz w:val="20"/>
           <w:szCs w:val="20"/>
         </w:rPr>
+        <w:lastRenderedPageBreak/>
         <w:t>p-value = 0.0</w:t>
       </w:r>
       <w:r>
@@ -4971,7 +5049,6 @@
           <w:sz w:val="20"/>
           <w:szCs w:val="20"/>
         </w:rPr>
-        <w:lastRenderedPageBreak/>
         <w:t>Note: the average p-value is 0.0</w:t>
       </w:r>
       <w:r>
@@ -5676,7 +5753,12 @@
       </w:pPr>
     </w:p>
     <w:sectPr>
-      <w:footerReference w:type="default" r:id="rId32"/>
+      <w:headerReference w:type="even" r:id="rId32"/>
+      <w:headerReference w:type="default" r:id="rId33"/>
+      <w:footerReference w:type="even" r:id="rId34"/>
+      <w:footerReference w:type="default" r:id="rId35"/>
+      <w:headerReference w:type="first" r:id="rId36"/>
+      <w:footerReference w:type="first" r:id="rId37"/>
       <w:pgSz w:w="12240" w:h="15840"/>
       <w:pgMar w:top="720" w:right="720" w:bottom="720" w:left="720" w:header="720" w:footer="720" w:gutter="0"/>
       <w:cols w:space="720"/>
@@ -5712,6 +5794,16 @@
 </file>
 
 <file path=word/footer1.xml><?xml version="1.0" encoding="utf-8"?>
+<w:ftr xmlns:wpc="http://schemas.microsoft.com/office/word/2010/wordprocessingCanvas" xmlns:cx="http://schemas.microsoft.com/office/drawing/2014/chartex" xmlns:cx1="http://schemas.microsoft.com/office/drawing/2015/9/8/chartex" xmlns:cx2="http://schemas.microsoft.com/office/drawing/2015/10/21/chartex" xmlns:cx3="http://schemas.microsoft.com/office/drawing/2016/5/9/chartex" xmlns:cx4="http://schemas.microsoft.com/office/drawing/2016/5/10/chartex" xmlns:cx5="http://schemas.microsoft.com/office/drawing/2016/5/11/chartex" xmlns:cx6="http://schemas.microsoft.com/office/drawing/2016/5/12/chartex" xmlns:cx7="http://schemas.microsoft.com/office/drawing/2016/5/13/chartex" xmlns:cx8="http://schemas.microsoft.com/office/drawing/2016/5/14/chartex" xmlns:mc="http://schemas.openxmlformats.org/markup-compatibility/2006" xmlns:aink="http://schemas.microsoft.com/office/drawing/2016/ink" xmlns:am3d="http://schemas.microsoft.com/office/drawing/2017/model3d" xmlns:o="urn:schemas-microsoft-com:office:office" xmlns:r="http://schemas.openxmlformats.org/officeDocument/2006/relationships" xmlns:m="http://schemas.openxmlformats.org/officeDocument/2006/math" xmlns:v="urn:schemas-microsoft-com:vml" xmlns:wp14="http://schemas.microsoft.com/office/word/2010/wordprocessingDrawing" xmlns:wp="http://schemas.openxmlformats.org/drawingml/2006/wordprocessingDrawing" xmlns:w10="urn:schemas-microsoft-com:office:word" xmlns:w="http://schemas.openxmlformats.org/wordprocessingml/2006/main" xmlns:w14="http://schemas.microsoft.com/office/word/2010/wordml" xmlns:w15="http://schemas.microsoft.com/office/word/2012/wordml" xmlns:w16cid="http://schemas.microsoft.com/office/word/2016/wordml/cid" xmlns:w16se="http://schemas.microsoft.com/office/word/2015/wordml/symex" xmlns:wpg="http://schemas.microsoft.com/office/word/2010/wordprocessingGroup" xmlns:wpi="http://schemas.microsoft.com/office/word/2010/wordprocessingInk" xmlns:wne="http://schemas.microsoft.com/office/word/2006/wordml" xmlns:wps="http://schemas.microsoft.com/office/word/2010/wordprocessingShape" mc:Ignorable="w14 w15 w16se w16cid wp14">
+  <w:p>
+    <w:pPr>
+      <w:pStyle w:val="Footer"/>
+    </w:pPr>
+  </w:p>
+</w:ftr>
+</file>
+
+<file path=word/footer2.xml><?xml version="1.0" encoding="utf-8"?>
 <w:ftr xmlns:wpc="http://schemas.microsoft.com/office/word/2010/wordprocessingCanvas" xmlns:cx="http://schemas.microsoft.com/office/drawing/2014/chartex" xmlns:cx1="http://schemas.microsoft.com/office/drawing/2015/9/8/chartex" xmlns:cx2="http://schemas.microsoft.com/office/drawing/2015/10/21/chartex" xmlns:cx3="http://schemas.microsoft.com/office/drawing/2016/5/9/chartex" xmlns:cx4="http://schemas.microsoft.com/office/drawing/2016/5/10/chartex" xmlns:cx5="http://schemas.microsoft.com/office/drawing/2016/5/11/chartex" xmlns:cx6="http://schemas.microsoft.com/office/drawing/2016/5/12/chartex" xmlns:cx7="http://schemas.microsoft.com/office/drawing/2016/5/13/chartex" xmlns:cx8="http://schemas.microsoft.com/office/drawing/2016/5/14/chartex" xmlns:mc="http://schemas.openxmlformats.org/markup-compatibility/2006" xmlns:aink="http://schemas.microsoft.com/office/drawing/2016/ink" xmlns:am3d="http://schemas.microsoft.com/office/drawing/2017/model3d" xmlns:o="urn:schemas-microsoft-com:office:office" xmlns:r="http://schemas.openxmlformats.org/officeDocument/2006/relationships" xmlns:m="http://schemas.openxmlformats.org/officeDocument/2006/math" xmlns:v="urn:schemas-microsoft-com:vml" xmlns:wp14="http://schemas.microsoft.com/office/word/2010/wordprocessingDrawing" xmlns:wp="http://schemas.openxmlformats.org/drawingml/2006/wordprocessingDrawing" xmlns:w10="urn:schemas-microsoft-com:office:word" xmlns:w="http://schemas.openxmlformats.org/wordprocessingml/2006/main" xmlns:w14="http://schemas.microsoft.com/office/word/2010/wordml" xmlns:w15="http://schemas.microsoft.com/office/word/2012/wordml" xmlns:w16cid="http://schemas.microsoft.com/office/word/2016/wordml/cid" xmlns:w16se="http://schemas.microsoft.com/office/word/2015/wordml/symex" xmlns:wpg="http://schemas.microsoft.com/office/word/2010/wordprocessingGroup" xmlns:wpi="http://schemas.microsoft.com/office/word/2010/wordprocessingInk" xmlns:wne="http://schemas.microsoft.com/office/word/2006/wordml" xmlns:wps="http://schemas.microsoft.com/office/word/2010/wordprocessingShape" mc:Ignorable="w14 w15 w16se w16cid wp14">
   <w:sdt>
     <w:sdtPr>
@@ -5764,6 +5856,16 @@
 </w:ftr>
 </file>
 
+<file path=word/footer3.xml><?xml version="1.0" encoding="utf-8"?>
+<w:ftr xmlns:wpc="http://schemas.microsoft.com/office/word/2010/wordprocessingCanvas" xmlns:cx="http://schemas.microsoft.com/office/drawing/2014/chartex" xmlns:cx1="http://schemas.microsoft.com/office/drawing/2015/9/8/chartex" xmlns:cx2="http://schemas.microsoft.com/office/drawing/2015/10/21/chartex" xmlns:cx3="http://schemas.microsoft.com/office/drawing/2016/5/9/chartex" xmlns:cx4="http://schemas.microsoft.com/office/drawing/2016/5/10/chartex" xmlns:cx5="http://schemas.microsoft.com/office/drawing/2016/5/11/chartex" xmlns:cx6="http://schemas.microsoft.com/office/drawing/2016/5/12/chartex" xmlns:cx7="http://schemas.microsoft.com/office/drawing/2016/5/13/chartex" xmlns:cx8="http://schemas.microsoft.com/office/drawing/2016/5/14/chartex" xmlns:mc="http://schemas.openxmlformats.org/markup-compatibility/2006" xmlns:aink="http://schemas.microsoft.com/office/drawing/2016/ink" xmlns:am3d="http://schemas.microsoft.com/office/drawing/2017/model3d" xmlns:o="urn:schemas-microsoft-com:office:office" xmlns:r="http://schemas.openxmlformats.org/officeDocument/2006/relationships" xmlns:m="http://schemas.openxmlformats.org/officeDocument/2006/math" xmlns:v="urn:schemas-microsoft-com:vml" xmlns:wp14="http://schemas.microsoft.com/office/word/2010/wordprocessingDrawing" xmlns:wp="http://schemas.openxmlformats.org/drawingml/2006/wordprocessingDrawing" xmlns:w10="urn:schemas-microsoft-com:office:word" xmlns:w="http://schemas.openxmlformats.org/wordprocessingml/2006/main" xmlns:w14="http://schemas.microsoft.com/office/word/2010/wordml" xmlns:w15="http://schemas.microsoft.com/office/word/2012/wordml" xmlns:w16cid="http://schemas.microsoft.com/office/word/2016/wordml/cid" xmlns:w16se="http://schemas.microsoft.com/office/word/2015/wordml/symex" xmlns:wpg="http://schemas.microsoft.com/office/word/2010/wordprocessingGroup" xmlns:wpi="http://schemas.microsoft.com/office/word/2010/wordprocessingInk" xmlns:wne="http://schemas.microsoft.com/office/word/2006/wordml" xmlns:wps="http://schemas.microsoft.com/office/word/2010/wordprocessingShape" mc:Ignorable="w14 w15 w16se w16cid wp14">
+  <w:p>
+    <w:pPr>
+      <w:pStyle w:val="Footer"/>
+    </w:pPr>
+  </w:p>
+</w:ftr>
+</file>
+
 <file path=word/footnotes.xml><?xml version="1.0" encoding="utf-8"?>
 <w:footnotes xmlns:wpc="http://schemas.microsoft.com/office/word/2010/wordprocessingCanvas" xmlns:cx="http://schemas.microsoft.com/office/drawing/2014/chartex" xmlns:cx1="http://schemas.microsoft.com/office/drawing/2015/9/8/chartex" xmlns:cx2="http://schemas.microsoft.com/office/drawing/2015/10/21/chartex" xmlns:cx3="http://schemas.microsoft.com/office/drawing/2016/5/9/chartex" xmlns:cx4="http://schemas.microsoft.com/office/drawing/2016/5/10/chartex" xmlns:cx5="http://schemas.microsoft.com/office/drawing/2016/5/11/chartex" xmlns:cx6="http://schemas.microsoft.com/office/drawing/2016/5/12/chartex" xmlns:cx7="http://schemas.microsoft.com/office/drawing/2016/5/13/chartex" xmlns:cx8="http://schemas.microsoft.com/office/drawing/2016/5/14/chartex" xmlns:mc="http://schemas.openxmlformats.org/markup-compatibility/2006" xmlns:aink="http://schemas.microsoft.com/office/drawing/2016/ink" xmlns:am3d="http://schemas.microsoft.com/office/drawing/2017/model3d" xmlns:o="urn:schemas-microsoft-com:office:office" xmlns:r="http://schemas.openxmlformats.org/officeDocument/2006/relationships" xmlns:m="http://schemas.openxmlformats.org/officeDocument/2006/math" xmlns:v="urn:schemas-microsoft-com:vml" xmlns:wp14="http://schemas.microsoft.com/office/word/2010/wordprocessingDrawing" xmlns:wp="http://schemas.openxmlformats.org/drawingml/2006/wordprocessingDrawing" xmlns:w10="urn:schemas-microsoft-com:office:word" xmlns:w="http://schemas.openxmlformats.org/wordprocessingml/2006/main" xmlns:w14="http://schemas.microsoft.com/office/word/2010/wordml" xmlns:w15="http://schemas.microsoft.com/office/word/2012/wordml" xmlns:w16cid="http://schemas.microsoft.com/office/word/2016/wordml/cid" xmlns:w16se="http://schemas.microsoft.com/office/word/2015/wordml/symex" xmlns:wpg="http://schemas.microsoft.com/office/word/2010/wordprocessingGroup" xmlns:wpi="http://schemas.microsoft.com/office/word/2010/wordprocessingInk" xmlns:wne="http://schemas.microsoft.com/office/word/2006/wordml" xmlns:wps="http://schemas.microsoft.com/office/word/2010/wordprocessingShape" mc:Ignorable="w14 w15 w16se w16cid wp14">
   <w:footnote w:type="separator" w:id="-1">
@@ -5787,6 +5889,36 @@
     </w:p>
   </w:footnote>
 </w:footnotes>
+</file>
+
+<file path=word/header1.xml><?xml version="1.0" encoding="utf-8"?>
+<w:hdr xmlns:wpc="http://schemas.microsoft.com/office/word/2010/wordprocessingCanvas" xmlns:cx="http://schemas.microsoft.com/office/drawing/2014/chartex" xmlns:cx1="http://schemas.microsoft.com/office/drawing/2015/9/8/chartex" xmlns:cx2="http://schemas.microsoft.com/office/drawing/2015/10/21/chartex" xmlns:cx3="http://schemas.microsoft.com/office/drawing/2016/5/9/chartex" xmlns:cx4="http://schemas.microsoft.com/office/drawing/2016/5/10/chartex" xmlns:cx5="http://schemas.microsoft.com/office/drawing/2016/5/11/chartex" xmlns:cx6="http://schemas.microsoft.com/office/drawing/2016/5/12/chartex" xmlns:cx7="http://schemas.microsoft.com/office/drawing/2016/5/13/chartex" xmlns:cx8="http://schemas.microsoft.com/office/drawing/2016/5/14/chartex" xmlns:mc="http://schemas.openxmlformats.org/markup-compatibility/2006" xmlns:aink="http://schemas.microsoft.com/office/drawing/2016/ink" xmlns:am3d="http://schemas.microsoft.com/office/drawing/2017/model3d" xmlns:o="urn:schemas-microsoft-com:office:office" xmlns:r="http://schemas.openxmlformats.org/officeDocument/2006/relationships" xmlns:m="http://schemas.openxmlformats.org/officeDocument/2006/math" xmlns:v="urn:schemas-microsoft-com:vml" xmlns:wp14="http://schemas.microsoft.com/office/word/2010/wordprocessingDrawing" xmlns:wp="http://schemas.openxmlformats.org/drawingml/2006/wordprocessingDrawing" xmlns:w10="urn:schemas-microsoft-com:office:word" xmlns:w="http://schemas.openxmlformats.org/wordprocessingml/2006/main" xmlns:w14="http://schemas.microsoft.com/office/word/2010/wordml" xmlns:w15="http://schemas.microsoft.com/office/word/2012/wordml" xmlns:w16cid="http://schemas.microsoft.com/office/word/2016/wordml/cid" xmlns:w16se="http://schemas.microsoft.com/office/word/2015/wordml/symex" xmlns:wpg="http://schemas.microsoft.com/office/word/2010/wordprocessingGroup" xmlns:wpi="http://schemas.microsoft.com/office/word/2010/wordprocessingInk" xmlns:wne="http://schemas.microsoft.com/office/word/2006/wordml" xmlns:wps="http://schemas.microsoft.com/office/word/2010/wordprocessingShape" mc:Ignorable="w14 w15 w16se w16cid wp14">
+  <w:p>
+    <w:pPr>
+      <w:pStyle w:val="Header"/>
+    </w:pPr>
+  </w:p>
+</w:hdr>
+</file>
+
+<file path=word/header2.xml><?xml version="1.0" encoding="utf-8"?>
+<w:hdr xmlns:wpc="http://schemas.microsoft.com/office/word/2010/wordprocessingCanvas" xmlns:cx="http://schemas.microsoft.com/office/drawing/2014/chartex" xmlns:cx1="http://schemas.microsoft.com/office/drawing/2015/9/8/chartex" xmlns:cx2="http://schemas.microsoft.com/office/drawing/2015/10/21/chartex" xmlns:cx3="http://schemas.microsoft.com/office/drawing/2016/5/9/chartex" xmlns:cx4="http://schemas.microsoft.com/office/drawing/2016/5/10/chartex" xmlns:cx5="http://schemas.microsoft.com/office/drawing/2016/5/11/chartex" xmlns:cx6="http://schemas.microsoft.com/office/drawing/2016/5/12/chartex" xmlns:cx7="http://schemas.microsoft.com/office/drawing/2016/5/13/chartex" xmlns:cx8="http://schemas.microsoft.com/office/drawing/2016/5/14/chartex" xmlns:mc="http://schemas.openxmlformats.org/markup-compatibility/2006" xmlns:aink="http://schemas.microsoft.com/office/drawing/2016/ink" xmlns:am3d="http://schemas.microsoft.com/office/drawing/2017/model3d" xmlns:o="urn:schemas-microsoft-com:office:office" xmlns:r="http://schemas.openxmlformats.org/officeDocument/2006/relationships" xmlns:m="http://schemas.openxmlformats.org/officeDocument/2006/math" xmlns:v="urn:schemas-microsoft-com:vml" xmlns:wp14="http://schemas.microsoft.com/office/word/2010/wordprocessingDrawing" xmlns:wp="http://schemas.openxmlformats.org/drawingml/2006/wordprocessingDrawing" xmlns:w10="urn:schemas-microsoft-com:office:word" xmlns:w="http://schemas.openxmlformats.org/wordprocessingml/2006/main" xmlns:w14="http://schemas.microsoft.com/office/word/2010/wordml" xmlns:w15="http://schemas.microsoft.com/office/word/2012/wordml" xmlns:w16cid="http://schemas.microsoft.com/office/word/2016/wordml/cid" xmlns:w16se="http://schemas.microsoft.com/office/word/2015/wordml/symex" xmlns:wpg="http://schemas.microsoft.com/office/word/2010/wordprocessingGroup" xmlns:wpi="http://schemas.microsoft.com/office/word/2010/wordprocessingInk" xmlns:wne="http://schemas.microsoft.com/office/word/2006/wordml" xmlns:wps="http://schemas.microsoft.com/office/word/2010/wordprocessingShape" mc:Ignorable="w14 w15 w16se w16cid wp14">
+  <w:p>
+    <w:pPr>
+      <w:pStyle w:val="Header"/>
+    </w:pPr>
+  </w:p>
+</w:hdr>
+</file>
+
+<file path=word/header3.xml><?xml version="1.0" encoding="utf-8"?>
+<w:hdr xmlns:wpc="http://schemas.microsoft.com/office/word/2010/wordprocessingCanvas" xmlns:cx="http://schemas.microsoft.com/office/drawing/2014/chartex" xmlns:cx1="http://schemas.microsoft.com/office/drawing/2015/9/8/chartex" xmlns:cx2="http://schemas.microsoft.com/office/drawing/2015/10/21/chartex" xmlns:cx3="http://schemas.microsoft.com/office/drawing/2016/5/9/chartex" xmlns:cx4="http://schemas.microsoft.com/office/drawing/2016/5/10/chartex" xmlns:cx5="http://schemas.microsoft.com/office/drawing/2016/5/11/chartex" xmlns:cx6="http://schemas.microsoft.com/office/drawing/2016/5/12/chartex" xmlns:cx7="http://schemas.microsoft.com/office/drawing/2016/5/13/chartex" xmlns:cx8="http://schemas.microsoft.com/office/drawing/2016/5/14/chartex" xmlns:mc="http://schemas.openxmlformats.org/markup-compatibility/2006" xmlns:aink="http://schemas.microsoft.com/office/drawing/2016/ink" xmlns:am3d="http://schemas.microsoft.com/office/drawing/2017/model3d" xmlns:o="urn:schemas-microsoft-com:office:office" xmlns:r="http://schemas.openxmlformats.org/officeDocument/2006/relationships" xmlns:m="http://schemas.openxmlformats.org/officeDocument/2006/math" xmlns:v="urn:schemas-microsoft-com:vml" xmlns:wp14="http://schemas.microsoft.com/office/word/2010/wordprocessingDrawing" xmlns:wp="http://schemas.openxmlformats.org/drawingml/2006/wordprocessingDrawing" xmlns:w10="urn:schemas-microsoft-com:office:word" xmlns:w="http://schemas.openxmlformats.org/wordprocessingml/2006/main" xmlns:w14="http://schemas.microsoft.com/office/word/2010/wordml" xmlns:w15="http://schemas.microsoft.com/office/word/2012/wordml" xmlns:w16cid="http://schemas.microsoft.com/office/word/2016/wordml/cid" xmlns:w16se="http://schemas.microsoft.com/office/word/2015/wordml/symex" xmlns:wpg="http://schemas.microsoft.com/office/word/2010/wordprocessingGroup" xmlns:wpi="http://schemas.microsoft.com/office/word/2010/wordprocessingInk" xmlns:wne="http://schemas.microsoft.com/office/word/2006/wordml" xmlns:wps="http://schemas.microsoft.com/office/word/2010/wordprocessingShape" mc:Ignorable="w14 w15 w16se w16cid wp14">
+  <w:p>
+    <w:pPr>
+      <w:pStyle w:val="Header"/>
+    </w:pPr>
+  </w:p>
+</w:hdr>
 </file>
 
 <file path=word/numbering.xml><?xml version="1.0" encoding="utf-8"?>
@@ -8462,15 +8594,6 @@
 </file>
 
 <file path=customXml/item1.xml><?xml version="1.0" encoding="utf-8"?>
-<?mso-contentType ?>
-<FormTemplates xmlns="http://schemas.microsoft.com/sharepoint/v3/contenttype/forms">
-  <Display>DocumentLibraryForm</Display>
-  <Edit>DocumentLibraryForm</Edit>
-  <New>DocumentLibraryForm</New>
-</FormTemplates>
-</file>
-
-<file path=customXml/item2.xml><?xml version="1.0" encoding="utf-8"?>
 <ct:contentTypeSchema xmlns:ct="http://schemas.microsoft.com/office/2006/metadata/contentType" xmlns:ma="http://schemas.microsoft.com/office/2006/metadata/properties/metaAttributes" ct:_="" ma:_="" ma:contentTypeName="Document" ma:contentTypeID="0x010100F2552158F8185D44A8848B98AEA319AF" ma:contentTypeVersion="9" ma:contentTypeDescription="Create a new document." ma:contentTypeScope="" ma:versionID="4fc6f4e0575b20bce6ec4cfee2d20583">
   <xsd:schema xmlns:xsd="http://www.w3.org/2001/XMLSchema" xmlns:xs="http://www.w3.org/2001/XMLSchema" xmlns:p="http://schemas.microsoft.com/office/2006/metadata/properties" xmlns:ns3="a915fe38-2618-47b6-8303-829fb71466d5" targetNamespace="http://schemas.microsoft.com/office/2006/metadata/properties" ma:root="true" ma:fieldsID="828c6f148f25c4fe3612b5b29753df0b" ns3:_="">
     <xsd:import namespace="a915fe38-2618-47b6-8303-829fb71466d5"/>
@@ -8648,6 +8771,15 @@
 </ct:contentTypeSchema>
 </file>
 
+<file path=customXml/item2.xml><?xml version="1.0" encoding="utf-8"?>
+<?mso-contentType ?>
+<FormTemplates xmlns="http://schemas.microsoft.com/sharepoint/v3/contenttype/forms">
+  <Display>DocumentLibraryForm</Display>
+  <Edit>DocumentLibraryForm</Edit>
+  <New>DocumentLibraryForm</New>
+</FormTemplates>
+</file>
+
 <file path=customXml/item3.xml><?xml version="1.0" encoding="utf-8"?>
 <p:properties xmlns:p="http://schemas.microsoft.com/office/2006/metadata/properties" xmlns:xsi="http://www.w3.org/2001/XMLSchema-instance" xmlns:pc="http://schemas.microsoft.com/office/infopath/2007/PartnerControls">
   <documentManagement/>
@@ -8655,14 +8787,6 @@
 </file>
 
 <file path=customXml/itemProps1.xml><?xml version="1.0" encoding="utf-8"?>
-<ds:datastoreItem xmlns:ds="http://schemas.openxmlformats.org/officeDocument/2006/customXml" ds:itemID="{E22D5AC3-D867-418E-9660-5F4484D2DBBF}">
-  <ds:schemaRefs>
-    <ds:schemaRef ds:uri="http://schemas.microsoft.com/sharepoint/v3/contenttype/forms"/>
-  </ds:schemaRefs>
-</ds:datastoreItem>
-</file>
-
-<file path=customXml/itemProps2.xml><?xml version="1.0" encoding="utf-8"?>
 <ds:datastoreItem xmlns:ds="http://schemas.openxmlformats.org/officeDocument/2006/customXml" ds:itemID="{5D2F2E1F-4F96-4374-9AD5-90F71C1F9870}">
   <ds:schemaRefs>
     <ds:schemaRef ds:uri="http://schemas.microsoft.com/office/2006/metadata/contentType"/>
@@ -8680,6 +8804,14 @@
 </ds:datastoreItem>
 </file>
 
+<file path=customXml/itemProps2.xml><?xml version="1.0" encoding="utf-8"?>
+<ds:datastoreItem xmlns:ds="http://schemas.openxmlformats.org/officeDocument/2006/customXml" ds:itemID="{E22D5AC3-D867-418E-9660-5F4484D2DBBF}">
+  <ds:schemaRefs>
+    <ds:schemaRef ds:uri="http://schemas.microsoft.com/sharepoint/v3/contenttype/forms"/>
+  </ds:schemaRefs>
+</ds:datastoreItem>
+</file>
+
 <file path=customXml/itemProps3.xml><?xml version="1.0" encoding="utf-8"?>
 <ds:datastoreItem xmlns:ds="http://schemas.openxmlformats.org/officeDocument/2006/customXml" ds:itemID="{18C79DB6-B42A-4968-B635-432409C60DF3}">
   <ds:schemaRefs>

</xml_diff>